<commit_message>
A bit further on group project
</commit_message>
<xml_diff>
--- a/Group Project/4 - Tasks/4 - Tasks.docx
+++ b/Group Project/4 - Tasks/4 - Tasks.docx
@@ -4,6 +4,1302 @@
   <w:body>
     <w:p>
       <w:pPr>
+        <w:rPr>
+          <w:lang w:val="en-US"/>
+        </w:rPr>
+      </w:pPr>
+      <w:r>
+        <w:rPr>
+          <w:lang w:val="en-US"/>
+        </w:rPr>
+        <w:t>We have also to build a narrative, so:</w:t>
+      </w:r>
+    </w:p>
+    <w:p>
+      <w:pPr>
+        <w:pStyle w:val="Paragrafoelenco"/>
+        <w:numPr>
+          <w:ilvl w:val="0"/>
+          <w:numId w:val="3"/>
+        </w:numPr>
+        <w:rPr>
+          <w:lang w:val="en-US"/>
+        </w:rPr>
+      </w:pPr>
+      <w:r>
+        <w:rPr>
+          <w:lang w:val="en-US"/>
+        </w:rPr>
+        <w:t>Hook the audience</w:t>
+      </w:r>
+    </w:p>
+    <w:p>
+      <w:pPr>
+        <w:pStyle w:val="Paragrafoelenco"/>
+        <w:numPr>
+          <w:ilvl w:val="1"/>
+          <w:numId w:val="3"/>
+        </w:numPr>
+        <w:rPr>
+          <w:lang w:val="en-US"/>
+        </w:rPr>
+      </w:pPr>
+      <w:r>
+        <w:rPr>
+          <w:lang w:val="en-US"/>
+        </w:rPr>
+        <w:t>"In the dynamic realm of mobile security, every task is a crucial piece of the puzzle, contributing to the resilience of businesses and safeguarding sensitive information."</w:t>
+      </w:r>
+    </w:p>
+    <w:p>
+      <w:pPr>
+        <w:pStyle w:val="Paragrafoelenco"/>
+        <w:numPr>
+          <w:ilvl w:val="0"/>
+          <w:numId w:val="3"/>
+        </w:numPr>
+        <w:rPr>
+          <w:lang w:val="en-US"/>
+        </w:rPr>
+      </w:pPr>
+      <w:r>
+        <w:rPr>
+          <w:lang w:val="en-US"/>
+        </w:rPr>
+        <w:t>Context setting</w:t>
+      </w:r>
+    </w:p>
+    <w:p>
+      <w:pPr>
+        <w:pStyle w:val="Paragrafoelenco"/>
+        <w:numPr>
+          <w:ilvl w:val="1"/>
+          <w:numId w:val="3"/>
+        </w:numPr>
+        <w:rPr>
+          <w:lang w:val="en-US"/>
+        </w:rPr>
+      </w:pPr>
+      <w:r>
+        <w:rPr>
+          <w:lang w:val="en-US"/>
+        </w:rPr>
+        <w:t>Explain the importance of Mobisec as one of the innovators in the mobile security</w:t>
+      </w:r>
+    </w:p>
+    <w:p>
+      <w:pPr>
+        <w:pStyle w:val="Paragrafoelenco"/>
+        <w:numPr>
+          <w:ilvl w:val="1"/>
+          <w:numId w:val="3"/>
+        </w:numPr>
+        <w:rPr>
+          <w:lang w:val="en-US"/>
+        </w:rPr>
+      </w:pPr>
+      <w:r>
+        <w:rPr>
+          <w:lang w:val="en-US"/>
+        </w:rPr>
+        <w:t>Explain their direct impact on the success and security of Mobisec in the rapidly evolving landscape of cybersecurity.</w:t>
+      </w:r>
+    </w:p>
+    <w:p>
+      <w:pPr>
+        <w:pStyle w:val="Paragrafoelenco"/>
+        <w:numPr>
+          <w:ilvl w:val="1"/>
+          <w:numId w:val="3"/>
+        </w:numPr>
+        <w:rPr>
+          <w:lang w:val="en-US"/>
+        </w:rPr>
+      </w:pPr>
+      <w:r>
+        <w:rPr>
+          <w:lang w:val="en-US"/>
+        </w:rPr>
+        <w:t>"As the guardians of digital fortresses, our tasks are not mere checkboxes; they are the keystones that fortify Mobisec's position as a leader in mobile security."</w:t>
+      </w:r>
+    </w:p>
+    <w:p>
+      <w:pPr>
+        <w:pStyle w:val="Paragrafoelenco"/>
+        <w:numPr>
+          <w:ilvl w:val="0"/>
+          <w:numId w:val="3"/>
+        </w:numPr>
+        <w:rPr>
+          <w:lang w:val="en-US"/>
+        </w:rPr>
+      </w:pPr>
+      <w:r>
+        <w:rPr>
+          <w:lang w:val="en-US"/>
+        </w:rPr>
+        <w:t>Mission statement</w:t>
+      </w:r>
+    </w:p>
+    <w:p>
+      <w:pPr>
+        <w:pStyle w:val="Paragrafoelenco"/>
+        <w:numPr>
+          <w:ilvl w:val="1"/>
+          <w:numId w:val="3"/>
+        </w:numPr>
+        <w:rPr>
+          <w:lang w:val="en-US"/>
+        </w:rPr>
+      </w:pPr>
+      <w:r>
+        <w:rPr>
+          <w:lang w:val="en-US"/>
+        </w:rPr>
+        <w:t>Clearly articulate the mission that these tasks collectively aim to achieve. Emphasize the broader goal and the positive outcomes for Mobisec and its stakeholders.</w:t>
+      </w:r>
+    </w:p>
+    <w:p>
+      <w:pPr>
+        <w:pStyle w:val="Paragrafoelenco"/>
+        <w:numPr>
+          <w:ilvl w:val="1"/>
+          <w:numId w:val="3"/>
+        </w:numPr>
+        <w:rPr>
+          <w:lang w:val="en-US"/>
+        </w:rPr>
+      </w:pPr>
+      <w:r>
+        <w:rPr>
+          <w:lang w:val="en-US"/>
+        </w:rPr>
+        <w:t>"Our mission is clear: to elevate Mobisec's presence, amplify its authority, and fortify its offerings in the realm of mobile security."</w:t>
+      </w:r>
+    </w:p>
+    <w:p>
+      <w:pPr>
+        <w:pStyle w:val="Paragrafoelenco"/>
+        <w:numPr>
+          <w:ilvl w:val="0"/>
+          <w:numId w:val="3"/>
+        </w:numPr>
+        <w:rPr>
+          <w:lang w:val="en-US"/>
+        </w:rPr>
+      </w:pPr>
+      <w:r>
+        <w:rPr>
+          <w:lang w:val="en-US"/>
+        </w:rPr>
+        <w:t>Call to Action</w:t>
+      </w:r>
+    </w:p>
+    <w:p>
+      <w:pPr>
+        <w:rPr>
+          <w:lang w:val="en-US"/>
+        </w:rPr>
+      </w:pPr>
+      <w:r>
+        <w:rPr>
+          <w:lang w:val="en-US"/>
+        </w:rPr>
+        <w:t>We also have to build a messaging plan, so:</w:t>
+      </w:r>
+    </w:p>
+    <w:p>
+      <w:pPr>
+        <w:pStyle w:val="Paragrafoelenco"/>
+        <w:numPr>
+          <w:ilvl w:val="0"/>
+          <w:numId w:val="3"/>
+        </w:numPr>
+        <w:rPr>
+          <w:lang w:val="en-US"/>
+        </w:rPr>
+      </w:pPr>
+      <w:r>
+        <w:rPr>
+          <w:lang w:val="en-US"/>
+        </w:rPr>
+        <w:t>Ensure the clear message</w:t>
+      </w:r>
+    </w:p>
+    <w:p>
+      <w:pPr>
+        <w:pStyle w:val="Paragrafoelenco"/>
+        <w:numPr>
+          <w:ilvl w:val="0"/>
+          <w:numId w:val="3"/>
+        </w:numPr>
+        <w:rPr>
+          <w:lang w:val="en-US"/>
+        </w:rPr>
+      </w:pPr>
+      <w:r>
+        <w:rPr>
+          <w:lang w:val="en-US"/>
+        </w:rPr>
+        <w:t>Regularly update partners and customers alike</w:t>
+      </w:r>
+    </w:p>
+    <w:p>
+      <w:pPr>
+        <w:pStyle w:val="Paragrafoelenco"/>
+        <w:numPr>
+          <w:ilvl w:val="0"/>
+          <w:numId w:val="3"/>
+        </w:numPr>
+        <w:rPr>
+          <w:lang w:val="en-US"/>
+        </w:rPr>
+      </w:pPr>
+      <w:r>
+        <w:rPr>
+          <w:lang w:val="en-US"/>
+        </w:rPr>
+        <w:t>Motivate them towards a common goal: safety</w:t>
+      </w:r>
+    </w:p>
+    <w:p>
+      <w:pPr>
+        <w:pStyle w:val="Paragrafoelenco"/>
+        <w:numPr>
+          <w:ilvl w:val="0"/>
+          <w:numId w:val="3"/>
+        </w:numPr>
+        <w:rPr>
+          <w:lang w:val="en-US"/>
+        </w:rPr>
+      </w:pPr>
+      <w:r>
+        <w:rPr>
+          <w:lang w:val="en-US"/>
+        </w:rPr>
+        <w:t>Gather feedback and so create things well</w:t>
+      </w:r>
+    </w:p>
+    <w:p>
+      <w:pPr>
+        <w:rPr>
+          <w:lang w:val="en-US"/>
+        </w:rPr>
+      </w:pPr>
+      <w:r>
+        <w:rPr>
+          <w:lang w:val="en-US"/>
+        </w:rPr>
+        <w:drawing>
+          <wp:anchor distT="0" distB="0" distL="114300" distR="114300" simplePos="0" relativeHeight="251659264" behindDoc="0" locked="0" layoutInCell="1" allowOverlap="1" wp14:anchorId="0A71F172" wp14:editId="50486540">
+            <wp:simplePos x="0" y="0"/>
+            <wp:positionH relativeFrom="column">
+              <wp:posOffset>1394460</wp:posOffset>
+            </wp:positionH>
+            <wp:positionV relativeFrom="paragraph">
+              <wp:posOffset>181610</wp:posOffset>
+            </wp:positionV>
+            <wp:extent cx="2780030" cy="2700020"/>
+            <wp:effectExtent l="0" t="0" r="1270" b="5080"/>
+            <wp:wrapSquare wrapText="bothSides"/>
+            <wp:docPr id="899617246" name="Immagine 1" descr="Immagine che contiene testo, schermata, cerchio, Carattere&#10;&#10;Descrizione generata automaticamente"/>
+            <wp:cNvGraphicFramePr>
+              <a:graphicFrameLocks xmlns:a="http://schemas.openxmlformats.org/drawingml/2006/main" noChangeAspect="1"/>
+            </wp:cNvGraphicFramePr>
+            <a:graphic xmlns:a="http://schemas.openxmlformats.org/drawingml/2006/main">
+              <a:graphicData uri="http://schemas.openxmlformats.org/drawingml/2006/picture">
+                <pic:pic xmlns:pic="http://schemas.openxmlformats.org/drawingml/2006/picture">
+                  <pic:nvPicPr>
+                    <pic:cNvPr id="899617246" name="Immagine 1" descr="Immagine che contiene testo, schermata, cerchio, Carattere&#10;&#10;Descrizione generata automaticamente"/>
+                    <pic:cNvPicPr/>
+                  </pic:nvPicPr>
+                  <pic:blipFill>
+                    <a:blip r:embed="rId5"/>
+                    <a:stretch>
+                      <a:fillRect/>
+                    </a:stretch>
+                  </pic:blipFill>
+                  <pic:spPr>
+                    <a:xfrm>
+                      <a:off x="0" y="0"/>
+                      <a:ext cx="2780030" cy="2700020"/>
+                    </a:xfrm>
+                    <a:prstGeom prst="rect">
+                      <a:avLst/>
+                    </a:prstGeom>
+                  </pic:spPr>
+                </pic:pic>
+              </a:graphicData>
+            </a:graphic>
+            <wp14:sizeRelH relativeFrom="margin">
+              <wp14:pctWidth>0</wp14:pctWidth>
+            </wp14:sizeRelH>
+            <wp14:sizeRelV relativeFrom="margin">
+              <wp14:pctHeight>0</wp14:pctHeight>
+            </wp14:sizeRelV>
+          </wp:anchor>
+        </w:drawing>
+      </w:r>
+    </w:p>
+    <w:p>
+      <w:pPr>
+        <w:rPr>
+          <w:lang w:val="en-US"/>
+        </w:rPr>
+      </w:pPr>
+      <w:r>
+        <w:rPr>
+          <w:lang w:val="en-US"/>
+        </w:rPr>
+        <w:br w:type="page"/>
+      </w:r>
+    </w:p>
+    <w:p>
+      <w:pPr>
+        <w:spacing w:after="0"/>
+        <w:rPr>
+          <w:b/>
+          <w:bCs/>
+          <w:lang w:val="en-US"/>
+        </w:rPr>
+      </w:pPr>
+      <w:r>
+        <w:rPr>
+          <w:b/>
+          <w:bCs/>
+          <w:lang w:val="en-US"/>
+        </w:rPr>
+        <w:lastRenderedPageBreak/>
+        <w:t>Communication Strategy for Mobisec Products:</w:t>
+      </w:r>
+    </w:p>
+    <w:p>
+      <w:pPr>
+        <w:spacing w:after="0"/>
+        <w:rPr>
+          <w:lang w:val="en-US"/>
+        </w:rPr>
+      </w:pPr>
+      <w:r>
+        <w:rPr>
+          <w:b/>
+          <w:bCs/>
+          <w:lang w:val="en-US"/>
+        </w:rPr>
+        <w:t>1. MOBISEC DSA – Dynamic Security Analysis:</w:t>
+      </w:r>
+    </w:p>
+    <w:p>
+      <w:pPr>
+        <w:numPr>
+          <w:ilvl w:val="0"/>
+          <w:numId w:val="34"/>
+        </w:numPr>
+        <w:spacing w:after="0"/>
+      </w:pPr>
+      <w:r>
+        <w:rPr>
+          <w:b/>
+          <w:bCs/>
+        </w:rPr>
+        <w:t>Communication Channels:</w:t>
+      </w:r>
+    </w:p>
+    <w:p>
+      <w:pPr>
+        <w:numPr>
+          <w:ilvl w:val="1"/>
+          <w:numId w:val="34"/>
+        </w:numPr>
+        <w:spacing w:after="0"/>
+        <w:rPr>
+          <w:lang w:val="en-US"/>
+        </w:rPr>
+      </w:pPr>
+      <w:r>
+        <w:rPr>
+          <w:lang w:val="en-US"/>
+        </w:rPr>
+        <w:t>LinkedIn: Share success stories, case studies, and industry insights.</w:t>
+      </w:r>
+    </w:p>
+    <w:p>
+      <w:pPr>
+        <w:numPr>
+          <w:ilvl w:val="1"/>
+          <w:numId w:val="34"/>
+        </w:numPr>
+        <w:spacing w:after="0"/>
+        <w:rPr>
+          <w:lang w:val="en-US"/>
+        </w:rPr>
+      </w:pPr>
+      <w:r>
+        <w:rPr>
+          <w:lang w:val="en-US"/>
+        </w:rPr>
+        <w:t>Webinars: Host webinars on the importance of dynamic security analysis.</w:t>
+      </w:r>
+    </w:p>
+    <w:p>
+      <w:pPr>
+        <w:numPr>
+          <w:ilvl w:val="1"/>
+          <w:numId w:val="34"/>
+        </w:numPr>
+        <w:spacing w:after="0"/>
+        <w:rPr>
+          <w:lang w:val="en-US"/>
+        </w:rPr>
+      </w:pPr>
+      <w:r>
+        <w:rPr>
+          <w:lang w:val="en-US"/>
+        </w:rPr>
+        <w:t>Blog: Publish articles on data monitoring and security best practices.</w:t>
+      </w:r>
+    </w:p>
+    <w:p>
+      <w:pPr>
+        <w:numPr>
+          <w:ilvl w:val="0"/>
+          <w:numId w:val="34"/>
+        </w:numPr>
+        <w:spacing w:after="0"/>
+      </w:pPr>
+      <w:r>
+        <w:rPr>
+          <w:b/>
+          <w:bCs/>
+        </w:rPr>
+        <w:t>Unique Value Proposition:</w:t>
+      </w:r>
+    </w:p>
+    <w:p>
+      <w:pPr>
+        <w:numPr>
+          <w:ilvl w:val="1"/>
+          <w:numId w:val="34"/>
+        </w:numPr>
+        <w:spacing w:after="0"/>
+        <w:rPr>
+          <w:lang w:val="en-US"/>
+        </w:rPr>
+      </w:pPr>
+      <w:r>
+        <w:rPr>
+          <w:lang w:val="en-US"/>
+        </w:rPr>
+        <w:t>Comprehensive data monitoring and security solution for enterprises.</w:t>
+      </w:r>
+    </w:p>
+    <w:p>
+      <w:pPr>
+        <w:numPr>
+          <w:ilvl w:val="1"/>
+          <w:numId w:val="34"/>
+        </w:numPr>
+        <w:spacing w:after="0"/>
+        <w:rPr>
+          <w:lang w:val="en-US"/>
+        </w:rPr>
+      </w:pPr>
+      <w:r>
+        <w:rPr>
+          <w:lang w:val="en-US"/>
+        </w:rPr>
+        <w:t>Proactive approach to identifying and addressing security vulnerabilities.</w:t>
+      </w:r>
+    </w:p>
+    <w:p>
+      <w:pPr>
+        <w:spacing w:after="0"/>
+        <w:ind w:left="1440"/>
+        <w:rPr>
+          <w:lang w:val="en-US"/>
+        </w:rPr>
+      </w:pPr>
+    </w:p>
+    <w:p>
+      <w:pPr>
+        <w:spacing w:after="0"/>
+      </w:pPr>
+      <w:r>
+        <w:rPr>
+          <w:b/>
+          <w:bCs/>
+        </w:rPr>
+        <w:t>2. MOBISEC HIWAVE:</w:t>
+      </w:r>
+    </w:p>
+    <w:p>
+      <w:pPr>
+        <w:numPr>
+          <w:ilvl w:val="0"/>
+          <w:numId w:val="35"/>
+        </w:numPr>
+        <w:spacing w:after="0"/>
+      </w:pPr>
+      <w:r>
+        <w:rPr>
+          <w:b/>
+          <w:bCs/>
+        </w:rPr>
+        <w:t>Communication Channels:</w:t>
+      </w:r>
+    </w:p>
+    <w:p>
+      <w:pPr>
+        <w:numPr>
+          <w:ilvl w:val="1"/>
+          <w:numId w:val="35"/>
+        </w:numPr>
+        <w:spacing w:after="0"/>
+        <w:rPr>
+          <w:lang w:val="en-US"/>
+        </w:rPr>
+      </w:pPr>
+      <w:r>
+        <w:rPr>
+          <w:lang w:val="en-US"/>
+        </w:rPr>
+        <w:t>Industry Forums: Engage in forums related to IoT and security.</w:t>
+      </w:r>
+    </w:p>
+    <w:p>
+      <w:pPr>
+        <w:numPr>
+          <w:ilvl w:val="1"/>
+          <w:numId w:val="35"/>
+        </w:numPr>
+        <w:spacing w:after="0"/>
+        <w:rPr>
+          <w:lang w:val="en-US"/>
+        </w:rPr>
+      </w:pPr>
+      <w:r>
+        <w:rPr>
+          <w:lang w:val="en-US"/>
+        </w:rPr>
+        <w:t>YouTube: Create informative videos on securing IoT devices with Hiwave.</w:t>
+      </w:r>
+    </w:p>
+    <w:p>
+      <w:pPr>
+        <w:numPr>
+          <w:ilvl w:val="1"/>
+          <w:numId w:val="35"/>
+        </w:numPr>
+        <w:spacing w:after="0"/>
+        <w:rPr>
+          <w:lang w:val="en-US"/>
+        </w:rPr>
+      </w:pPr>
+      <w:r>
+        <w:rPr>
+          <w:lang w:val="en-US"/>
+        </w:rPr>
+        <w:t>LinkedIn Showcase Pages: Highlight Hiwave's features and benefits.</w:t>
+      </w:r>
+    </w:p>
+    <w:p>
+      <w:pPr>
+        <w:numPr>
+          <w:ilvl w:val="0"/>
+          <w:numId w:val="35"/>
+        </w:numPr>
+        <w:spacing w:after="0"/>
+      </w:pPr>
+      <w:r>
+        <w:rPr>
+          <w:b/>
+          <w:bCs/>
+        </w:rPr>
+        <w:t>Unique Value Proposition:</w:t>
+      </w:r>
+    </w:p>
+    <w:p>
+      <w:pPr>
+        <w:numPr>
+          <w:ilvl w:val="1"/>
+          <w:numId w:val="35"/>
+        </w:numPr>
+        <w:spacing w:after="0"/>
+        <w:rPr>
+          <w:lang w:val="en-US"/>
+        </w:rPr>
+      </w:pPr>
+      <w:r>
+        <w:rPr>
+          <w:lang w:val="en-US"/>
+        </w:rPr>
+        <w:t>Specialized in securing and managing IoT devices across diverse industries.</w:t>
+      </w:r>
+    </w:p>
+    <w:p>
+      <w:pPr>
+        <w:numPr>
+          <w:ilvl w:val="1"/>
+          <w:numId w:val="35"/>
+        </w:numPr>
+        <w:spacing w:after="0"/>
+        <w:rPr>
+          <w:lang w:val="en-US"/>
+        </w:rPr>
+      </w:pPr>
+      <w:r>
+        <w:rPr>
+          <w:lang w:val="en-US"/>
+        </w:rPr>
+        <w:t>Emphasis on data monitoring and management for IoT ecosystems.</w:t>
+      </w:r>
+    </w:p>
+    <w:p>
+      <w:pPr>
+        <w:spacing w:after="0"/>
+        <w:ind w:left="1440"/>
+        <w:rPr>
+          <w:lang w:val="en-US"/>
+        </w:rPr>
+      </w:pPr>
+    </w:p>
+    <w:p>
+      <w:pPr>
+        <w:spacing w:after="0"/>
+      </w:pPr>
+      <w:r>
+        <w:rPr>
+          <w:b/>
+          <w:bCs/>
+        </w:rPr>
+        <w:t>3. MOBISEC UEM:</w:t>
+      </w:r>
+    </w:p>
+    <w:p>
+      <w:pPr>
+        <w:numPr>
+          <w:ilvl w:val="0"/>
+          <w:numId w:val="36"/>
+        </w:numPr>
+        <w:spacing w:after="0"/>
+      </w:pPr>
+      <w:r>
+        <w:rPr>
+          <w:b/>
+          <w:bCs/>
+        </w:rPr>
+        <w:t>Communication Channels:</w:t>
+      </w:r>
+    </w:p>
+    <w:p>
+      <w:pPr>
+        <w:numPr>
+          <w:ilvl w:val="1"/>
+          <w:numId w:val="36"/>
+        </w:numPr>
+        <w:spacing w:after="0"/>
+        <w:rPr>
+          <w:lang w:val="en-US"/>
+        </w:rPr>
+      </w:pPr>
+      <w:r>
+        <w:rPr>
+          <w:lang w:val="en-US"/>
+        </w:rPr>
+        <w:t>LinkedIn Articles: Publish articles on the challenges of device management.</w:t>
+      </w:r>
+    </w:p>
+    <w:p>
+      <w:pPr>
+        <w:numPr>
+          <w:ilvl w:val="1"/>
+          <w:numId w:val="36"/>
+        </w:numPr>
+        <w:spacing w:after="0"/>
+        <w:rPr>
+          <w:lang w:val="en-US"/>
+        </w:rPr>
+      </w:pPr>
+      <w:r>
+        <w:rPr>
+          <w:lang w:val="en-US"/>
+        </w:rPr>
+        <w:t>Webinars: Host webinars on securing corporate devices.</w:t>
+      </w:r>
+    </w:p>
+    <w:p>
+      <w:pPr>
+        <w:numPr>
+          <w:ilvl w:val="1"/>
+          <w:numId w:val="36"/>
+        </w:numPr>
+        <w:spacing w:after="0"/>
+        <w:rPr>
+          <w:lang w:val="en-US"/>
+        </w:rPr>
+      </w:pPr>
+      <w:r>
+        <w:rPr>
+          <w:lang w:val="en-US"/>
+        </w:rPr>
+        <w:t>Email Marketing: Target businesses facing device management challenges.</w:t>
+      </w:r>
+    </w:p>
+    <w:p>
+      <w:pPr>
+        <w:numPr>
+          <w:ilvl w:val="0"/>
+          <w:numId w:val="36"/>
+        </w:numPr>
+        <w:spacing w:after="0"/>
+      </w:pPr>
+      <w:r>
+        <w:rPr>
+          <w:b/>
+          <w:bCs/>
+        </w:rPr>
+        <w:t>Unique Value Proposition:</w:t>
+      </w:r>
+    </w:p>
+    <w:p>
+      <w:pPr>
+        <w:numPr>
+          <w:ilvl w:val="1"/>
+          <w:numId w:val="36"/>
+        </w:numPr>
+        <w:spacing w:after="0"/>
+        <w:rPr>
+          <w:lang w:val="en-US"/>
+        </w:rPr>
+      </w:pPr>
+      <w:r>
+        <w:rPr>
+          <w:lang w:val="en-US"/>
+        </w:rPr>
+        <w:t>Comprehensive solution for managing and securing corporate devices.</w:t>
+      </w:r>
+    </w:p>
+    <w:p>
+      <w:pPr>
+        <w:numPr>
+          <w:ilvl w:val="1"/>
+          <w:numId w:val="36"/>
+        </w:numPr>
+        <w:spacing w:after="0"/>
+        <w:rPr>
+          <w:lang w:val="en-US"/>
+        </w:rPr>
+      </w:pPr>
+      <w:r>
+        <w:rPr>
+          <w:lang w:val="en-US"/>
+        </w:rPr>
+        <w:t>Balances user experience with robust security measures.</w:t>
+      </w:r>
+    </w:p>
+    <w:p>
+      <w:pPr>
+        <w:spacing w:after="0"/>
+        <w:ind w:left="1440"/>
+        <w:rPr>
+          <w:lang w:val="en-US"/>
+        </w:rPr>
+      </w:pPr>
+    </w:p>
+    <w:p>
+      <w:pPr>
+        <w:spacing w:after="0"/>
+      </w:pPr>
+      <w:r>
+        <w:rPr>
+          <w:b/>
+          <w:bCs/>
+        </w:rPr>
+        <w:t>4. App Scraping:</w:t>
+      </w:r>
+    </w:p>
+    <w:p>
+      <w:pPr>
+        <w:numPr>
+          <w:ilvl w:val="0"/>
+          <w:numId w:val="37"/>
+        </w:numPr>
+        <w:spacing w:after="0"/>
+      </w:pPr>
+      <w:r>
+        <w:rPr>
+          <w:b/>
+          <w:bCs/>
+        </w:rPr>
+        <w:t>Communication Channels:</w:t>
+      </w:r>
+    </w:p>
+    <w:p>
+      <w:pPr>
+        <w:numPr>
+          <w:ilvl w:val="1"/>
+          <w:numId w:val="37"/>
+        </w:numPr>
+        <w:spacing w:after="0"/>
+        <w:rPr>
+          <w:lang w:val="en-US"/>
+        </w:rPr>
+      </w:pPr>
+      <w:r>
+        <w:rPr>
+          <w:lang w:val="en-US"/>
+        </w:rPr>
+        <w:t>LinkedIn: Share insights on app market trends and analysis.</w:t>
+      </w:r>
+    </w:p>
+    <w:p>
+      <w:pPr>
+        <w:numPr>
+          <w:ilvl w:val="1"/>
+          <w:numId w:val="37"/>
+        </w:numPr>
+        <w:spacing w:after="0"/>
+        <w:rPr>
+          <w:lang w:val="en-US"/>
+        </w:rPr>
+      </w:pPr>
+      <w:r>
+        <w:rPr>
+          <w:lang w:val="en-US"/>
+        </w:rPr>
+        <w:t>Blog: Write articles on the importance of app scraping for market research.</w:t>
+      </w:r>
+    </w:p>
+    <w:p>
+      <w:pPr>
+        <w:numPr>
+          <w:ilvl w:val="1"/>
+          <w:numId w:val="37"/>
+        </w:numPr>
+        <w:spacing w:after="0"/>
+        <w:rPr>
+          <w:lang w:val="en-US"/>
+        </w:rPr>
+      </w:pPr>
+      <w:r>
+        <w:rPr>
+          <w:lang w:val="en-US"/>
+        </w:rPr>
+        <w:t>Collaborations: Partner with market research firms for joint content.</w:t>
+      </w:r>
+    </w:p>
+    <w:p>
+      <w:pPr>
+        <w:numPr>
+          <w:ilvl w:val="0"/>
+          <w:numId w:val="37"/>
+        </w:numPr>
+        <w:spacing w:after="0"/>
+      </w:pPr>
+      <w:r>
+        <w:rPr>
+          <w:b/>
+          <w:bCs/>
+        </w:rPr>
+        <w:t>Unique Value Proposition:</w:t>
+      </w:r>
+    </w:p>
+    <w:p>
+      <w:pPr>
+        <w:numPr>
+          <w:ilvl w:val="1"/>
+          <w:numId w:val="37"/>
+        </w:numPr>
+        <w:spacing w:after="0"/>
+        <w:rPr>
+          <w:lang w:val="en-US"/>
+        </w:rPr>
+      </w:pPr>
+      <w:r>
+        <w:rPr>
+          <w:lang w:val="en-US"/>
+        </w:rPr>
+        <w:t>Tools to identify market gaps and predict app advancements.</w:t>
+      </w:r>
+    </w:p>
+    <w:p>
+      <w:pPr>
+        <w:numPr>
+          <w:ilvl w:val="1"/>
+          <w:numId w:val="37"/>
+        </w:numPr>
+        <w:spacing w:after="0"/>
+        <w:rPr>
+          <w:lang w:val="en-US"/>
+        </w:rPr>
+      </w:pPr>
+      <w:r>
+        <w:rPr>
+          <w:lang w:val="en-US"/>
+        </w:rPr>
+        <w:t>Strategic advantage in staying ahead in the competitive app market.</w:t>
+      </w:r>
+    </w:p>
+    <w:p>
+      <w:pPr>
+        <w:spacing w:after="0"/>
+        <w:ind w:left="1440"/>
+        <w:rPr>
+          <w:lang w:val="en-US"/>
+        </w:rPr>
+      </w:pPr>
+    </w:p>
+    <w:p>
+      <w:pPr>
+        <w:spacing w:after="0"/>
+      </w:pPr>
+      <w:r>
+        <w:rPr>
+          <w:b/>
+          <w:bCs/>
+        </w:rPr>
+        <w:t>5. Cybersecurity Training:</w:t>
+      </w:r>
+    </w:p>
+    <w:p>
+      <w:pPr>
+        <w:numPr>
+          <w:ilvl w:val="0"/>
+          <w:numId w:val="38"/>
+        </w:numPr>
+        <w:spacing w:after="0"/>
+      </w:pPr>
+      <w:r>
+        <w:rPr>
+          <w:b/>
+          <w:bCs/>
+        </w:rPr>
+        <w:t>Communication Channels:</w:t>
+      </w:r>
+    </w:p>
+    <w:p>
+      <w:pPr>
+        <w:numPr>
+          <w:ilvl w:val="1"/>
+          <w:numId w:val="38"/>
+        </w:numPr>
+        <w:spacing w:after="0"/>
+        <w:rPr>
+          <w:lang w:val="en-US"/>
+        </w:rPr>
+      </w:pPr>
+      <w:r>
+        <w:rPr>
+          <w:lang w:val="en-US"/>
+        </w:rPr>
+        <w:t>LinkedIn: Promote cybersecurity training through sponsored content.</w:t>
+      </w:r>
+    </w:p>
+    <w:p>
+      <w:pPr>
+        <w:numPr>
+          <w:ilvl w:val="1"/>
+          <w:numId w:val="38"/>
+        </w:numPr>
+        <w:spacing w:after="0"/>
+        <w:rPr>
+          <w:lang w:val="en-US"/>
+        </w:rPr>
+      </w:pPr>
+      <w:r>
+        <w:rPr>
+          <w:lang w:val="en-US"/>
+        </w:rPr>
+        <w:t>Webinars: Host webinars on the significance of cybersecurity training.</w:t>
+      </w:r>
+    </w:p>
+    <w:p>
+      <w:pPr>
+        <w:numPr>
+          <w:ilvl w:val="1"/>
+          <w:numId w:val="38"/>
+        </w:numPr>
+        <w:spacing w:after="0"/>
+        <w:rPr>
+          <w:lang w:val="en-US"/>
+        </w:rPr>
+      </w:pPr>
+      <w:r>
+        <w:rPr>
+          <w:lang w:val="en-US"/>
+        </w:rPr>
+        <w:t>Educational Platforms: Partner with online education platforms.</w:t>
+      </w:r>
+    </w:p>
+    <w:p>
+      <w:pPr>
+        <w:numPr>
+          <w:ilvl w:val="0"/>
+          <w:numId w:val="38"/>
+        </w:numPr>
+        <w:spacing w:after="0"/>
+      </w:pPr>
+      <w:r>
+        <w:rPr>
+          <w:b/>
+          <w:bCs/>
+        </w:rPr>
+        <w:t>Unique Value Proposition:</w:t>
+      </w:r>
+    </w:p>
+    <w:p>
+      <w:pPr>
+        <w:numPr>
+          <w:ilvl w:val="1"/>
+          <w:numId w:val="38"/>
+        </w:numPr>
+        <w:spacing w:after="0"/>
+        <w:rPr>
+          <w:lang w:val="en-US"/>
+        </w:rPr>
+      </w:pPr>
+      <w:r>
+        <w:rPr>
+          <w:lang w:val="en-US"/>
+        </w:rPr>
+        <w:t>Mitigates the risk of cyber incidents through well-trained staff.</w:t>
+      </w:r>
+    </w:p>
+    <w:p>
+      <w:pPr>
+        <w:numPr>
+          <w:ilvl w:val="1"/>
+          <w:numId w:val="38"/>
+        </w:numPr>
+        <w:spacing w:after="0"/>
+        <w:rPr>
+          <w:lang w:val="en-US"/>
+        </w:rPr>
+      </w:pPr>
+      <w:r>
+        <w:rPr>
+          <w:lang w:val="en-US"/>
+        </w:rPr>
+        <w:t>Tailored training programs for various organizational needs.</w:t>
+      </w:r>
+    </w:p>
+    <w:p>
+      <w:pPr>
+        <w:rPr>
+          <w:b/>
+          <w:bCs/>
+        </w:rPr>
+      </w:pPr>
+      <w:r>
+        <w:rPr>
+          <w:b/>
+          <w:bCs/>
+        </w:rPr>
+        <w:br w:type="page"/>
+      </w:r>
+    </w:p>
+    <w:p>
+      <w:pPr>
+        <w:spacing w:after="0"/>
+        <w:rPr>
+          <w:b/>
+          <w:bCs/>
+        </w:rPr>
+      </w:pPr>
+      <w:r>
+        <w:rPr>
+          <w:b/>
+          <w:bCs/>
+        </w:rPr>
+        <w:lastRenderedPageBreak/>
+        <w:t>Overall Messaging Approach:</w:t>
+      </w:r>
+    </w:p>
+    <w:p>
+      <w:pPr>
+        <w:numPr>
+          <w:ilvl w:val="0"/>
+          <w:numId w:val="39"/>
+        </w:numPr>
+        <w:spacing w:after="0"/>
+      </w:pPr>
+      <w:r>
+        <w:rPr>
+          <w:b/>
+          <w:bCs/>
+        </w:rPr>
+        <w:t>Consistency:</w:t>
+      </w:r>
+    </w:p>
+    <w:p>
+      <w:pPr>
+        <w:numPr>
+          <w:ilvl w:val="1"/>
+          <w:numId w:val="39"/>
+        </w:numPr>
+        <w:spacing w:after="0"/>
+        <w:rPr>
+          <w:lang w:val="en-US"/>
+        </w:rPr>
+      </w:pPr>
+      <w:r>
+        <w:rPr>
+          <w:lang w:val="en-US"/>
+        </w:rPr>
+        <w:t>Maintain consistent branding and messaging across all channels.</w:t>
+      </w:r>
+    </w:p>
+    <w:p>
+      <w:pPr>
+        <w:numPr>
+          <w:ilvl w:val="0"/>
+          <w:numId w:val="39"/>
+        </w:numPr>
+        <w:spacing w:after="0"/>
+      </w:pPr>
+      <w:r>
+        <w:rPr>
+          <w:b/>
+          <w:bCs/>
+        </w:rPr>
+        <w:t>Educational Tone:</w:t>
+      </w:r>
+    </w:p>
+    <w:p>
+      <w:pPr>
+        <w:numPr>
+          <w:ilvl w:val="1"/>
+          <w:numId w:val="39"/>
+        </w:numPr>
+        <w:spacing w:after="0"/>
+        <w:rPr>
+          <w:lang w:val="en-US"/>
+        </w:rPr>
+      </w:pPr>
+      <w:r>
+        <w:rPr>
+          <w:lang w:val="en-US"/>
+        </w:rPr>
+        <w:t>Educate the audience on the importance of mobile security and the unique benefits of Mobisec's products.</w:t>
+      </w:r>
+    </w:p>
+    <w:p>
+      <w:pPr>
+        <w:numPr>
+          <w:ilvl w:val="0"/>
+          <w:numId w:val="39"/>
+        </w:numPr>
+        <w:spacing w:after="0"/>
+      </w:pPr>
+      <w:r>
+        <w:rPr>
+          <w:b/>
+          <w:bCs/>
+        </w:rPr>
+        <w:t>Engagement:</w:t>
+      </w:r>
+    </w:p>
+    <w:p>
+      <w:pPr>
+        <w:numPr>
+          <w:ilvl w:val="1"/>
+          <w:numId w:val="39"/>
+        </w:numPr>
+        <w:spacing w:after="0"/>
+        <w:rPr>
+          <w:lang w:val="en-US"/>
+        </w:rPr>
+      </w:pPr>
+      <w:r>
+        <w:rPr>
+          <w:lang w:val="en-US"/>
+        </w:rPr>
+        <w:t>Actively engage with the audience through comments, shares, and participation in industry discussions.</w:t>
+      </w:r>
+    </w:p>
+    <w:p>
+      <w:pPr>
+        <w:numPr>
+          <w:ilvl w:val="0"/>
+          <w:numId w:val="39"/>
+        </w:numPr>
+        <w:spacing w:after="0"/>
+      </w:pPr>
+      <w:r>
+        <w:rPr>
+          <w:b/>
+          <w:bCs/>
+        </w:rPr>
+        <w:t>Testimonials:</w:t>
+      </w:r>
+    </w:p>
+    <w:p>
+      <w:pPr>
+        <w:numPr>
+          <w:ilvl w:val="1"/>
+          <w:numId w:val="39"/>
+        </w:numPr>
+        <w:spacing w:after="0"/>
+        <w:rPr>
+          <w:lang w:val="en-US"/>
+        </w:rPr>
+      </w:pPr>
+      <w:r>
+        <w:rPr>
+          <w:lang w:val="en-US"/>
+        </w:rPr>
+        <w:t>Incorporate client testimonials to build trust and credibility.</w:t>
+      </w:r>
+    </w:p>
+    <w:p>
+      <w:pPr>
+        <w:numPr>
+          <w:ilvl w:val="0"/>
+          <w:numId w:val="39"/>
+        </w:numPr>
+        <w:spacing w:after="0"/>
+      </w:pPr>
+      <w:r>
+        <w:rPr>
+          <w:b/>
+          <w:bCs/>
+        </w:rPr>
+        <w:t>Call-to-Action:</w:t>
+      </w:r>
+    </w:p>
+    <w:p>
+      <w:pPr>
+        <w:numPr>
+          <w:ilvl w:val="1"/>
+          <w:numId w:val="39"/>
+        </w:numPr>
+        <w:spacing w:after="0"/>
+        <w:rPr>
+          <w:lang w:val="en-US"/>
+        </w:rPr>
+      </w:pPr>
+      <w:r>
+        <w:rPr>
+          <w:lang w:val="en-US"/>
+        </w:rPr>
+        <w:t>Include clear and compelling CTAs to encourage further exploration and interaction.</w:t>
+      </w:r>
+    </w:p>
+    <w:p>
+      <w:pPr>
+        <w:rPr>
+          <w:lang w:val="en-US"/>
+        </w:rPr>
+      </w:pPr>
+      <w:r>
+        <w:rPr>
+          <w:lang w:val="en-US"/>
+        </w:rPr>
+        <w:br w:type="page"/>
+      </w:r>
+    </w:p>
+    <w:p>
+      <w:pPr>
         <w:jc w:val="center"/>
         <w:rPr>
           <w:lang w:val="en-US"/>
@@ -13,6 +1309,7 @@
         <w:rPr>
           <w:lang w:val="en-US"/>
         </w:rPr>
+        <w:lastRenderedPageBreak/>
         <w:t>Tasks – Given the channels that w</w:t>
       </w:r>
       <w:r>
@@ -1659,21 +2956,47 @@
         </w:numPr>
         <w:spacing w:after="0"/>
       </w:pPr>
-      <w:proofErr w:type="spellStart"/>
       <w:r>
         <w:rPr>
           <w:b/>
           <w:bCs/>
         </w:rPr>
-        <w:t>Infographics</w:t>
-      </w:r>
-      <w:proofErr w:type="spellEnd"/>
+        <w:t>Infographics:</w:t>
+      </w:r>
+    </w:p>
+    <w:p>
+      <w:pPr>
+        <w:numPr>
+          <w:ilvl w:val="1"/>
+          <w:numId w:val="20"/>
+        </w:numPr>
+        <w:spacing w:after="0"/>
+        <w:rPr>
+          <w:lang w:val="en-US"/>
+        </w:rPr>
+      </w:pPr>
+      <w:r>
+        <w:rPr>
+          <w:lang w:val="en-US"/>
+        </w:rPr>
+        <w:t>Use infographics to represent data visually, showcasing growth percentages and client satisfaction ratings.</w:t>
+      </w:r>
+    </w:p>
+    <w:p>
+      <w:pPr>
+        <w:numPr>
+          <w:ilvl w:val="0"/>
+          <w:numId w:val="20"/>
+        </w:numPr>
+        <w:spacing w:after="0"/>
+      </w:pPr>
       <w:r>
         <w:rPr>
           <w:b/>
           <w:bCs/>
         </w:rPr>
-        <w:t>:</w:t>
+        <w:lastRenderedPageBreak/>
+        <w:t>Testimonials:</w:t>
       </w:r>
     </w:p>
     <w:p>
@@ -1691,7 +3014,7 @@
         <w:rPr>
           <w:lang w:val="en-US"/>
         </w:rPr>
-        <w:t>Use infographics to represent data visually, showcasing growth percentages and client satisfaction ratings.</w:t>
+        <w:t>Include a quote from a satisfied client, emphasizing the impact of Mobisec's solutions.</w:t>
       </w:r>
     </w:p>
     <w:p>
@@ -1707,8 +3030,7 @@
           <w:b/>
           <w:bCs/>
         </w:rPr>
-        <w:lastRenderedPageBreak/>
-        <w:t>Testimonials:</w:t>
+        <w:t>CTA:</w:t>
       </w:r>
     </w:p>
     <w:p>
@@ -1726,66 +3048,66 @@
         <w:rPr>
           <w:lang w:val="en-US"/>
         </w:rPr>
-        <w:t>Include a quote from a satisfied client, emphasizing the impact of Mobisec's solutions.</w:t>
-      </w:r>
-    </w:p>
-    <w:p>
-      <w:pPr>
-        <w:numPr>
-          <w:ilvl w:val="0"/>
-          <w:numId w:val="20"/>
-        </w:numPr>
-        <w:spacing w:after="0"/>
-      </w:pPr>
-      <w:r>
+        <w:t>"Discover More Success Stories" button linking to a comprehensive testimonials page.</w:t>
+      </w:r>
+    </w:p>
+    <w:p>
+      <w:pPr>
+        <w:spacing w:after="0"/>
+        <w:ind w:left="1440"/>
+        <w:rPr>
+          <w:lang w:val="en-US"/>
+        </w:rPr>
+      </w:pPr>
+    </w:p>
+    <w:p>
+      <w:pPr>
+        <w:spacing w:after="0"/>
         <w:rPr>
           <w:b/>
           <w:bCs/>
         </w:rPr>
-        <w:t>CTA:</w:t>
-      </w:r>
-    </w:p>
-    <w:p>
-      <w:pPr>
-        <w:numPr>
-          <w:ilvl w:val="1"/>
-          <w:numId w:val="20"/>
-        </w:numPr>
-        <w:spacing w:after="0"/>
-        <w:rPr>
-          <w:lang w:val="en-US"/>
-        </w:rPr>
-      </w:pPr>
-      <w:r>
-        <w:rPr>
-          <w:lang w:val="en-US"/>
-        </w:rPr>
-        <w:t>"Discover More Success Stories" button linking to a comprehensive testimonials page.</w:t>
-      </w:r>
-    </w:p>
-    <w:p>
-      <w:pPr>
-        <w:spacing w:after="0"/>
-        <w:ind w:left="1440"/>
-        <w:rPr>
-          <w:lang w:val="en-US"/>
-        </w:rPr>
-      </w:pPr>
-    </w:p>
-    <w:p>
-      <w:pPr>
-        <w:spacing w:after="0"/>
+      </w:pPr>
+      <w:r>
         <w:rPr>
           <w:b/>
           <w:bCs/>
         </w:rPr>
+        <w:t>8. Blog/Insights Section:</w:t>
+      </w:r>
+    </w:p>
+    <w:p>
+      <w:pPr>
+        <w:numPr>
+          <w:ilvl w:val="0"/>
+          <w:numId w:val="21"/>
+        </w:numPr>
+        <w:spacing w:after="0"/>
       </w:pPr>
       <w:r>
         <w:rPr>
           <w:b/>
           <w:bCs/>
         </w:rPr>
-        <w:t>8. Blog/Insights Section:</w:t>
+        <w:t>Recent Articles:</w:t>
+      </w:r>
+    </w:p>
+    <w:p>
+      <w:pPr>
+        <w:numPr>
+          <w:ilvl w:val="1"/>
+          <w:numId w:val="21"/>
+        </w:numPr>
+        <w:spacing w:after="0"/>
+        <w:rPr>
+          <w:lang w:val="en-US"/>
+        </w:rPr>
+      </w:pPr>
+      <w:r>
+        <w:rPr>
+          <w:lang w:val="en-US"/>
+        </w:rPr>
+        <w:t>Display engaging excerpts from recent blog posts like "The Evolving Landscape of Mobile Threats."</w:t>
       </w:r>
     </w:p>
     <w:p>
@@ -1801,7 +3123,7 @@
           <w:b/>
           <w:bCs/>
         </w:rPr>
-        <w:t>Recent Articles:</w:t>
+        <w:t>CTAs:</w:t>
       </w:r>
     </w:p>
     <w:p>
@@ -1819,84 +3141,84 @@
         <w:rPr>
           <w:lang w:val="en-US"/>
         </w:rPr>
-        <w:t>Display engaging excerpts from recent blog posts like "The Evolving Landscape of Mobile Threats."</w:t>
-      </w:r>
-    </w:p>
-    <w:p>
-      <w:pPr>
-        <w:numPr>
-          <w:ilvl w:val="0"/>
+        <w:t>"Read More" buttons leading to the full blog posts.</w:t>
+      </w:r>
+    </w:p>
+    <w:p>
+      <w:pPr>
+        <w:numPr>
+          <w:ilvl w:val="1"/>
           <w:numId w:val="21"/>
         </w:numPr>
         <w:spacing w:after="0"/>
-      </w:pPr>
-      <w:r>
+        <w:rPr>
+          <w:lang w:val="en-US"/>
+        </w:rPr>
+      </w:pPr>
+      <w:r>
+        <w:rPr>
+          <w:lang w:val="en-US"/>
+        </w:rPr>
+        <w:t>"Subscribe for Updates" prompt with a subscription form.</w:t>
+      </w:r>
+    </w:p>
+    <w:p>
+      <w:pPr>
+        <w:spacing w:after="0"/>
+        <w:ind w:left="1440"/>
+        <w:rPr>
+          <w:lang w:val="en-US"/>
+        </w:rPr>
+      </w:pPr>
+    </w:p>
+    <w:p>
+      <w:pPr>
+        <w:spacing w:after="0"/>
         <w:rPr>
           <w:b/>
           <w:bCs/>
         </w:rPr>
-        <w:t>CTAs:</w:t>
-      </w:r>
-    </w:p>
-    <w:p>
-      <w:pPr>
-        <w:numPr>
-          <w:ilvl w:val="1"/>
-          <w:numId w:val="21"/>
-        </w:numPr>
-        <w:spacing w:after="0"/>
-        <w:rPr>
-          <w:lang w:val="en-US"/>
-        </w:rPr>
-      </w:pPr>
-      <w:r>
-        <w:rPr>
-          <w:lang w:val="en-US"/>
-        </w:rPr>
-        <w:t>"Read More" buttons leading to the full blog posts.</w:t>
-      </w:r>
-    </w:p>
-    <w:p>
-      <w:pPr>
-        <w:numPr>
-          <w:ilvl w:val="1"/>
-          <w:numId w:val="21"/>
-        </w:numPr>
-        <w:spacing w:after="0"/>
-        <w:rPr>
-          <w:lang w:val="en-US"/>
-        </w:rPr>
-      </w:pPr>
-      <w:r>
-        <w:rPr>
-          <w:lang w:val="en-US"/>
-        </w:rPr>
-        <w:t>"Subscribe for Updates" prompt with a subscription form.</w:t>
-      </w:r>
-    </w:p>
-    <w:p>
-      <w:pPr>
-        <w:spacing w:after="0"/>
-        <w:ind w:left="1440"/>
-        <w:rPr>
-          <w:lang w:val="en-US"/>
-        </w:rPr>
-      </w:pPr>
-    </w:p>
-    <w:p>
-      <w:pPr>
-        <w:spacing w:after="0"/>
+      </w:pPr>
+      <w:r>
         <w:rPr>
           <w:b/>
           <w:bCs/>
         </w:rPr>
+        <w:t>9. CTA Banner:</w:t>
+      </w:r>
+    </w:p>
+    <w:p>
+      <w:pPr>
+        <w:numPr>
+          <w:ilvl w:val="0"/>
+          <w:numId w:val="22"/>
+        </w:numPr>
+        <w:spacing w:after="0"/>
       </w:pPr>
       <w:r>
         <w:rPr>
           <w:b/>
           <w:bCs/>
         </w:rPr>
-        <w:t>9. CTA Banner:</w:t>
+        <w:t>Request a Demo:</w:t>
+      </w:r>
+    </w:p>
+    <w:p>
+      <w:pPr>
+        <w:numPr>
+          <w:ilvl w:val="1"/>
+          <w:numId w:val="22"/>
+        </w:numPr>
+        <w:spacing w:after="0"/>
+        <w:rPr>
+          <w:lang w:val="en-US"/>
+        </w:rPr>
+      </w:pPr>
+      <w:r>
+        <w:rPr>
+          <w:lang w:val="en-US"/>
+        </w:rPr>
+        <w:t>Place a prominent banner inviting visitors to schedule a personalized demo.</w:t>
       </w:r>
     </w:p>
     <w:p>
@@ -1912,7 +3234,7 @@
           <w:b/>
           <w:bCs/>
         </w:rPr>
-        <w:t>Request a Demo:</w:t>
+        <w:t>Subscribe for Updates:</w:t>
       </w:r>
     </w:p>
     <w:p>
@@ -1930,66 +3252,66 @@
         <w:rPr>
           <w:lang w:val="en-US"/>
         </w:rPr>
-        <w:t>Place a prominent banner inviting visitors to schedule a personalized demo.</w:t>
-      </w:r>
-    </w:p>
-    <w:p>
-      <w:pPr>
-        <w:numPr>
-          <w:ilvl w:val="0"/>
-          <w:numId w:val="22"/>
-        </w:numPr>
-        <w:spacing w:after="0"/>
-      </w:pPr>
-      <w:r>
+        <w:t>Encourage visitors to subscribe for newsletters and stay informed about the latest security trends.</w:t>
+      </w:r>
+    </w:p>
+    <w:p>
+      <w:pPr>
+        <w:spacing w:after="0"/>
+        <w:ind w:left="1440"/>
+        <w:rPr>
+          <w:lang w:val="en-US"/>
+        </w:rPr>
+      </w:pPr>
+    </w:p>
+    <w:p>
+      <w:pPr>
+        <w:spacing w:after="0"/>
         <w:rPr>
           <w:b/>
           <w:bCs/>
         </w:rPr>
-        <w:t>Subscribe for Updates:</w:t>
-      </w:r>
-    </w:p>
-    <w:p>
-      <w:pPr>
-        <w:numPr>
-          <w:ilvl w:val="1"/>
-          <w:numId w:val="22"/>
-        </w:numPr>
-        <w:spacing w:after="0"/>
-        <w:rPr>
-          <w:lang w:val="en-US"/>
-        </w:rPr>
-      </w:pPr>
-      <w:r>
-        <w:rPr>
-          <w:lang w:val="en-US"/>
-        </w:rPr>
-        <w:t>Encourage visitors to subscribe for newsletters and stay informed about the latest security trends.</w:t>
-      </w:r>
-    </w:p>
-    <w:p>
-      <w:pPr>
-        <w:spacing w:after="0"/>
-        <w:ind w:left="1440"/>
-        <w:rPr>
-          <w:lang w:val="en-US"/>
-        </w:rPr>
-      </w:pPr>
-    </w:p>
-    <w:p>
-      <w:pPr>
-        <w:spacing w:after="0"/>
+      </w:pPr>
+      <w:r>
         <w:rPr>
           <w:b/>
           <w:bCs/>
         </w:rPr>
+        <w:t>10. Contact Section:</w:t>
+      </w:r>
+    </w:p>
+    <w:p>
+      <w:pPr>
+        <w:numPr>
+          <w:ilvl w:val="0"/>
+          <w:numId w:val="23"/>
+        </w:numPr>
+        <w:spacing w:after="0"/>
       </w:pPr>
       <w:r>
         <w:rPr>
           <w:b/>
           <w:bCs/>
         </w:rPr>
-        <w:t>10. Contact Section:</w:t>
+        <w:t>Contact Information:</w:t>
+      </w:r>
+    </w:p>
+    <w:p>
+      <w:pPr>
+        <w:numPr>
+          <w:ilvl w:val="1"/>
+          <w:numId w:val="23"/>
+        </w:numPr>
+        <w:spacing w:after="0"/>
+        <w:rPr>
+          <w:lang w:val="en-US"/>
+        </w:rPr>
+      </w:pPr>
+      <w:r>
+        <w:rPr>
+          <w:lang w:val="en-US"/>
+        </w:rPr>
+        <w:t>Provide a dedicated section with Mobisec's physical address, phone number, and email.</w:t>
       </w:r>
     </w:p>
     <w:p>
@@ -2005,7 +3327,7 @@
           <w:b/>
           <w:bCs/>
         </w:rPr>
-        <w:t>Contact Information:</w:t>
+        <w:t>Contact Form:</w:t>
       </w:r>
     </w:p>
     <w:p>
@@ -2023,66 +3345,66 @@
         <w:rPr>
           <w:lang w:val="en-US"/>
         </w:rPr>
-        <w:t>Provide a dedicated section with Mobisec's physical address, phone number, and email.</w:t>
-      </w:r>
-    </w:p>
-    <w:p>
-      <w:pPr>
-        <w:numPr>
-          <w:ilvl w:val="0"/>
-          <w:numId w:val="23"/>
-        </w:numPr>
-        <w:spacing w:after="0"/>
-      </w:pPr>
-      <w:r>
+        <w:t>Include a user-friendly form with fields for name, email, subject, and message.</w:t>
+      </w:r>
+    </w:p>
+    <w:p>
+      <w:pPr>
+        <w:spacing w:after="0"/>
+        <w:ind w:left="1440"/>
+        <w:rPr>
+          <w:lang w:val="en-US"/>
+        </w:rPr>
+      </w:pPr>
+    </w:p>
+    <w:p>
+      <w:pPr>
+        <w:spacing w:after="0"/>
         <w:rPr>
           <w:b/>
           <w:bCs/>
         </w:rPr>
-        <w:t>Contact Form:</w:t>
-      </w:r>
-    </w:p>
-    <w:p>
-      <w:pPr>
-        <w:numPr>
-          <w:ilvl w:val="1"/>
-          <w:numId w:val="23"/>
-        </w:numPr>
-        <w:spacing w:after="0"/>
-        <w:rPr>
-          <w:lang w:val="en-US"/>
-        </w:rPr>
-      </w:pPr>
-      <w:r>
-        <w:rPr>
-          <w:lang w:val="en-US"/>
-        </w:rPr>
-        <w:t>Include a user-friendly form with fields for name, email, subject, and message.</w:t>
-      </w:r>
-    </w:p>
-    <w:p>
-      <w:pPr>
-        <w:spacing w:after="0"/>
-        <w:ind w:left="1440"/>
-        <w:rPr>
-          <w:lang w:val="en-US"/>
-        </w:rPr>
-      </w:pPr>
-    </w:p>
-    <w:p>
-      <w:pPr>
-        <w:spacing w:after="0"/>
+      </w:pPr>
+      <w:r>
         <w:rPr>
           <w:b/>
           <w:bCs/>
         </w:rPr>
+        <w:t>11. Footer:</w:t>
+      </w:r>
+    </w:p>
+    <w:p>
+      <w:pPr>
+        <w:numPr>
+          <w:ilvl w:val="0"/>
+          <w:numId w:val="24"/>
+        </w:numPr>
+        <w:spacing w:after="0"/>
       </w:pPr>
       <w:r>
         <w:rPr>
           <w:b/>
           <w:bCs/>
         </w:rPr>
-        <w:t>11. Footer:</w:t>
+        <w:t>Navigation Links:</w:t>
+      </w:r>
+    </w:p>
+    <w:p>
+      <w:pPr>
+        <w:numPr>
+          <w:ilvl w:val="1"/>
+          <w:numId w:val="24"/>
+        </w:numPr>
+        <w:spacing w:after="0"/>
+        <w:rPr>
+          <w:lang w:val="en-US"/>
+        </w:rPr>
+      </w:pPr>
+      <w:r>
+        <w:rPr>
+          <w:lang w:val="en-US"/>
+        </w:rPr>
+        <w:t>Repeat essential navigation links for easy access.</w:t>
       </w:r>
     </w:p>
     <w:p>
@@ -2098,7 +3420,7 @@
           <w:b/>
           <w:bCs/>
         </w:rPr>
-        <w:t>Navigation Links:</w:t>
+        <w:t>Social Media Icons:</w:t>
       </w:r>
     </w:p>
     <w:p>
@@ -2116,7 +3438,7 @@
         <w:rPr>
           <w:lang w:val="en-US"/>
         </w:rPr>
-        <w:t>Repeat essential navigation links for easy access.</w:t>
+        <w:t>Display icons linking to Mobisec's LinkedIn, Twitter, and Facebook profiles.</w:t>
       </w:r>
     </w:p>
     <w:p>
@@ -2132,7 +3454,7 @@
           <w:b/>
           <w:bCs/>
         </w:rPr>
-        <w:t>Social Media Icons:</w:t>
+        <w:t>Copyright Information:</w:t>
       </w:r>
     </w:p>
     <w:p>
@@ -2150,84 +3472,89 @@
         <w:rPr>
           <w:lang w:val="en-US"/>
         </w:rPr>
-        <w:t>Display icons linking to Mobisec's LinkedIn, Twitter, and Facebook profiles.</w:t>
-      </w:r>
-    </w:p>
-    <w:p>
-      <w:pPr>
-        <w:numPr>
-          <w:ilvl w:val="0"/>
-          <w:numId w:val="24"/>
-        </w:numPr>
-        <w:spacing w:after="0"/>
-      </w:pPr>
+        <w:t>Ensure the footer contains copyright details, emphasizing the company's commitment to security.</w:t>
+      </w:r>
+    </w:p>
+    <w:p>
+      <w:pPr>
+        <w:rPr>
+          <w:lang w:val="en-US"/>
+        </w:rPr>
+      </w:pPr>
+    </w:p>
+    <w:p>
+      <w:pPr>
+        <w:rPr>
+          <w:lang w:val="en-US"/>
+        </w:rPr>
+      </w:pPr>
+      <w:r>
+        <w:rPr>
+          <w:lang w:val="en-US"/>
+        </w:rPr>
+        <w:br w:type="page"/>
+      </w:r>
+    </w:p>
+    <w:p>
+      <w:pPr>
+        <w:jc w:val="center"/>
+        <w:rPr>
+          <w:lang w:val="en-US"/>
+        </w:rPr>
+      </w:pPr>
+      <w:r>
+        <w:rPr>
+          <w:lang w:val="en-US"/>
+        </w:rPr>
+        <w:lastRenderedPageBreak/>
+        <w:t>Webinar part example</w:t>
+      </w:r>
+    </w:p>
+    <w:p>
+      <w:pPr>
+        <w:rPr>
+          <w:lang w:val="en-US"/>
+        </w:rPr>
+      </w:pPr>
+      <w:r>
+        <w:rPr>
+          <w:lang w:val="en-US"/>
+        </w:rPr>
+        <w:br/>
+        <w:t xml:space="preserve">1. </w:t>
+      </w:r>
       <w:r>
         <w:rPr>
           <w:b/>
           <w:bCs/>
-        </w:rPr>
-        <w:t>Copyright Information:</w:t>
-      </w:r>
-    </w:p>
-    <w:p>
-      <w:pPr>
-        <w:numPr>
-          <w:ilvl w:val="1"/>
-          <w:numId w:val="24"/>
-        </w:numPr>
-        <w:spacing w:after="0"/>
-        <w:rPr>
-          <w:lang w:val="en-US"/>
-        </w:rPr>
-      </w:pPr>
-      <w:r>
-        <w:rPr>
-          <w:lang w:val="en-US"/>
-        </w:rPr>
-        <w:t>Ensure the footer contains copyright details, emphasizing the company's commitment to security.</w:t>
-      </w:r>
-    </w:p>
-    <w:p>
-      <w:pPr>
-        <w:rPr>
-          <w:lang w:val="en-US"/>
-        </w:rPr>
-      </w:pPr>
-    </w:p>
-    <w:p>
-      <w:pPr>
-        <w:jc w:val="center"/>
-        <w:rPr>
-          <w:lang w:val="en-US"/>
-        </w:rPr>
-      </w:pPr>
-      <w:r>
-        <w:rPr>
-          <w:lang w:val="en-US"/>
-        </w:rPr>
-        <w:t>Webinar part example</w:t>
-      </w:r>
-    </w:p>
-    <w:p>
-      <w:pPr>
-        <w:rPr>
-          <w:lang w:val="en-US"/>
-        </w:rPr>
-      </w:pPr>
-      <w:r>
-        <w:rPr>
-          <w:lang w:val="en-US"/>
-        </w:rPr>
-        <w:br/>
-        <w:t xml:space="preserve">1. </w:t>
-      </w:r>
+          <w:lang w:val="en-US"/>
+        </w:rPr>
+        <w:t>Webinar Topics:</w:t>
+      </w:r>
+    </w:p>
+    <w:p>
+      <w:pPr>
+        <w:numPr>
+          <w:ilvl w:val="0"/>
+          <w:numId w:val="25"/>
+        </w:numPr>
+        <w:rPr>
+          <w:lang w:val="en-US"/>
+        </w:rPr>
+      </w:pPr>
       <w:r>
         <w:rPr>
           <w:b/>
           <w:bCs/>
           <w:lang w:val="en-US"/>
         </w:rPr>
-        <w:t>Webinar Topics:</w:t>
+        <w:t>Emerging Threats in Mobile Security:</w:t>
+      </w:r>
+      <w:r>
+        <w:rPr>
+          <w:lang w:val="en-US"/>
+        </w:rPr>
+        <w:t xml:space="preserve"> Explore the latest trends and potential threats in the mobile security landscape.</w:t>
       </w:r>
     </w:p>
     <w:p>
@@ -2246,13 +3573,13 @@
           <w:bCs/>
           <w:lang w:val="en-US"/>
         </w:rPr>
-        <w:t>Emerging Threats in Mobile Security:</w:t>
-      </w:r>
-      <w:r>
-        <w:rPr>
-          <w:lang w:val="en-US"/>
-        </w:rPr>
-        <w:t xml:space="preserve"> Explore the latest trends and potential threats in the mobile security landscape.</w:t>
+        <w:t>Securing Your Business Apps:</w:t>
+      </w:r>
+      <w:r>
+        <w:rPr>
+          <w:lang w:val="en-US"/>
+        </w:rPr>
+        <w:t xml:space="preserve"> Provide insights into securing business applications to prevent data breaches.</w:t>
       </w:r>
     </w:p>
     <w:p>
@@ -2271,238 +3598,275 @@
           <w:bCs/>
           <w:lang w:val="en-US"/>
         </w:rPr>
-        <w:t>Securing Your Business Apps:</w:t>
-      </w:r>
-      <w:r>
-        <w:rPr>
-          <w:lang w:val="en-US"/>
-        </w:rPr>
-        <w:t xml:space="preserve"> Provide insights into securing business applications to prevent data breaches.</w:t>
-      </w:r>
-    </w:p>
-    <w:p>
-      <w:pPr>
-        <w:numPr>
-          <w:ilvl w:val="0"/>
-          <w:numId w:val="25"/>
-        </w:numPr>
-        <w:rPr>
-          <w:lang w:val="en-US"/>
-        </w:rPr>
-      </w:pPr>
+        <w:t>Unified Endpoint Management Best Practices:</w:t>
+      </w:r>
+      <w:r>
+        <w:rPr>
+          <w:lang w:val="en-US"/>
+        </w:rPr>
+        <w:t xml:space="preserve"> Share strategies for effective management and security of diverse endpoints.</w:t>
+      </w:r>
+    </w:p>
+    <w:p>
+      <w:pPr>
+        <w:rPr>
+          <w:lang w:val="en-US"/>
+        </w:rPr>
+      </w:pPr>
+    </w:p>
+    <w:p>
+      <w:r>
+        <w:t xml:space="preserve">2. </w:t>
+      </w:r>
       <w:r>
         <w:rPr>
           <w:b/>
           <w:bCs/>
-          <w:lang w:val="en-US"/>
-        </w:rPr>
-        <w:t>Unified Endpoint Management Best Practices:</w:t>
-      </w:r>
-      <w:r>
-        <w:rPr>
-          <w:lang w:val="en-US"/>
-        </w:rPr>
-        <w:t xml:space="preserve"> Share strategies for effective management and security of diverse endpoints.</w:t>
-      </w:r>
-    </w:p>
-    <w:p/>
-    <w:p>
-      <w:r>
-        <w:lastRenderedPageBreak/>
-        <w:t xml:space="preserve">2. </w:t>
+        </w:rPr>
+        <w:t>Frequency:</w:t>
+      </w:r>
+    </w:p>
+    <w:p>
+      <w:pPr>
+        <w:numPr>
+          <w:ilvl w:val="0"/>
+          <w:numId w:val="26"/>
+        </w:numPr>
+        <w:rPr>
+          <w:lang w:val="en-US"/>
+        </w:rPr>
+      </w:pPr>
+      <w:r>
+        <w:rPr>
+          <w:lang w:val="en-US"/>
+        </w:rPr>
+        <w:t>Host a monthly webinar initially to gauge audience interest and gradually increase frequency.</w:t>
+      </w:r>
+    </w:p>
+    <w:p>
+      <w:r>
+        <w:t xml:space="preserve">3. </w:t>
       </w:r>
       <w:r>
         <w:rPr>
           <w:b/>
           <w:bCs/>
         </w:rPr>
-        <w:t>Frequency:</w:t>
+        <w:t>Platforms:</w:t>
       </w:r>
     </w:p>
     <w:p>
       <w:pPr>
         <w:numPr>
           <w:ilvl w:val="0"/>
-          <w:numId w:val="26"/>
-        </w:numPr>
-        <w:rPr>
-          <w:lang w:val="en-US"/>
-        </w:rPr>
-      </w:pPr>
-      <w:r>
-        <w:rPr>
-          <w:lang w:val="en-US"/>
-        </w:rPr>
-        <w:t>Host a monthly webinar initially to gauge audience interest and gradually increase frequency.</w:t>
-      </w:r>
-    </w:p>
-    <w:p>
-      <w:r>
-        <w:t xml:space="preserve">3. </w:t>
+          <w:numId w:val="27"/>
+        </w:numPr>
+        <w:rPr>
+          <w:lang w:val="en-US"/>
+        </w:rPr>
+      </w:pPr>
+      <w:r>
+        <w:rPr>
+          <w:lang w:val="en-US"/>
+        </w:rPr>
+        <w:t>Utilize platforms like Zoom or Microsoft Teams for hosting webinars.</w:t>
+      </w:r>
+    </w:p>
+    <w:p>
+      <w:r>
+        <w:t xml:space="preserve">4. </w:t>
       </w:r>
       <w:r>
         <w:rPr>
           <w:b/>
           <w:bCs/>
         </w:rPr>
-        <w:t>Platforms:</w:t>
+        <w:t>Promotion on LinkedIn:</w:t>
       </w:r>
     </w:p>
     <w:p>
       <w:pPr>
         <w:numPr>
           <w:ilvl w:val="0"/>
-          <w:numId w:val="27"/>
-        </w:numPr>
-        <w:rPr>
-          <w:lang w:val="en-US"/>
-        </w:rPr>
-      </w:pPr>
-      <w:r>
-        <w:rPr>
-          <w:lang w:val="en-US"/>
-        </w:rPr>
-        <w:t>Utilize platforms like Zoom or Microsoft Teams for hosting webinars.</w:t>
-      </w:r>
-    </w:p>
-    <w:p>
-      <w:r>
-        <w:t xml:space="preserve">4. </w:t>
-      </w:r>
+          <w:numId w:val="28"/>
+        </w:numPr>
+        <w:rPr>
+          <w:lang w:val="en-US"/>
+        </w:rPr>
+      </w:pPr>
+      <w:r>
+        <w:rPr>
+          <w:lang w:val="en-US"/>
+        </w:rPr>
+        <w:t>Create LinkedIn Event posts for each webinar, providing details on the topic, speakers, and date.</w:t>
+      </w:r>
+    </w:p>
+    <w:p>
+      <w:pPr>
+        <w:numPr>
+          <w:ilvl w:val="0"/>
+          <w:numId w:val="28"/>
+        </w:numPr>
+        <w:rPr>
+          <w:lang w:val="en-US"/>
+        </w:rPr>
+      </w:pPr>
+      <w:r>
+        <w:rPr>
+          <w:lang w:val="en-US"/>
+        </w:rPr>
+        <w:t>Regularly share countdown posts to build anticipation.</w:t>
+      </w:r>
+    </w:p>
+    <w:p>
+      <w:pPr>
+        <w:rPr>
+          <w:lang w:val="en-US"/>
+        </w:rPr>
+      </w:pPr>
       <w:r>
         <w:rPr>
           <w:b/>
           <w:bCs/>
-        </w:rPr>
-        <w:t>Promotion on LinkedIn:</w:t>
-      </w:r>
-    </w:p>
-    <w:p>
-      <w:pPr>
-        <w:numPr>
-          <w:ilvl w:val="0"/>
-          <w:numId w:val="28"/>
-        </w:numPr>
-        <w:rPr>
-          <w:lang w:val="en-US"/>
-        </w:rPr>
-      </w:pPr>
-      <w:r>
-        <w:rPr>
-          <w:lang w:val="en-US"/>
-        </w:rPr>
-        <w:t>Create LinkedIn Event posts for each webinar, providing details on the topic, speakers, and date.</w:t>
-      </w:r>
-    </w:p>
-    <w:p>
-      <w:pPr>
-        <w:numPr>
-          <w:ilvl w:val="0"/>
-          <w:numId w:val="28"/>
-        </w:numPr>
-        <w:rPr>
-          <w:lang w:val="en-US"/>
-        </w:rPr>
-      </w:pPr>
-      <w:r>
-        <w:rPr>
-          <w:lang w:val="en-US"/>
-        </w:rPr>
-        <w:t>Regularly share countdown posts to build anticipation.</w:t>
-      </w:r>
-    </w:p>
-    <w:p>
-      <w:pPr>
-        <w:rPr>
-          <w:lang w:val="en-US"/>
-        </w:rPr>
-      </w:pPr>
+          <w:lang w:val="en-US"/>
+        </w:rPr>
+        <w:t>Example LinkedIn Post:</w:t>
+      </w:r>
+    </w:p>
+    <w:p>
+      <w:pPr>
+        <w:rPr>
+          <w:lang w:val="en-US"/>
+        </w:rPr>
+      </w:pPr>
+      <w:r>
+        <w:rPr>
+          <w:rFonts w:ascii="Segoe UI Emoji" w:hAnsi="Segoe UI Emoji" w:cs="Segoe UI Emoji"/>
+          <w:lang w:val="en-US"/>
+        </w:rPr>
+        <w:t>🚀</w:t>
+      </w:r>
+      <w:r>
+        <w:rPr>
+          <w:lang w:val="en-US"/>
+        </w:rPr>
+        <w:t xml:space="preserve"> Exciting News! Join us for our upcoming webinar on [Topic]! </w:t>
+      </w:r>
+      <w:r>
+        <w:rPr>
+          <w:rFonts w:ascii="Segoe UI Emoji" w:hAnsi="Segoe UI Emoji" w:cs="Segoe UI Emoji"/>
+          <w:lang w:val="en-US"/>
+        </w:rPr>
+        <w:t>🌐</w:t>
+      </w:r>
+      <w:r>
+        <w:rPr>
+          <w:lang w:val="en-US"/>
+        </w:rPr>
+        <w:t xml:space="preserve"> Learn from industry experts about [Key Takeaways]. Save your spot now! [Link to Event]</w:t>
+      </w:r>
+    </w:p>
+    <w:p>
+      <w:pPr>
+        <w:rPr>
+          <w:lang w:val="en-US"/>
+        </w:rPr>
+      </w:pPr>
+      <w:r>
+        <w:rPr>
+          <w:lang w:val="en-US"/>
+        </w:rPr>
+        <w:t xml:space="preserve">5. </w:t>
+      </w:r>
       <w:r>
         <w:rPr>
           <w:b/>
           <w:bCs/>
           <w:lang w:val="en-US"/>
         </w:rPr>
-        <w:t>Example LinkedIn Post:</w:t>
-      </w:r>
-    </w:p>
-    <w:p>
-      <w:pPr>
-        <w:rPr>
-          <w:lang w:val="en-US"/>
-        </w:rPr>
-      </w:pPr>
-      <w:r>
-        <w:rPr>
-          <w:rFonts w:ascii="Segoe UI Emoji" w:hAnsi="Segoe UI Emoji" w:cs="Segoe UI Emoji"/>
-          <w:lang w:val="en-US"/>
-        </w:rPr>
-        <w:t>🚀</w:t>
-      </w:r>
-      <w:r>
-        <w:rPr>
-          <w:lang w:val="en-US"/>
-        </w:rPr>
-        <w:t xml:space="preserve"> Exciting News! Join us for our upcoming webinar on [Topic]! </w:t>
-      </w:r>
-      <w:r>
-        <w:rPr>
-          <w:rFonts w:ascii="Segoe UI Emoji" w:hAnsi="Segoe UI Emoji" w:cs="Segoe UI Emoji"/>
-          <w:lang w:val="en-US"/>
-        </w:rPr>
-        <w:t>🌐</w:t>
-      </w:r>
-      <w:r>
-        <w:rPr>
-          <w:lang w:val="en-US"/>
-        </w:rPr>
-        <w:t xml:space="preserve"> Learn from industry experts about [Key Takeaways]. Save your spot now! [Link to Event]</w:t>
-      </w:r>
-    </w:p>
-    <w:p>
-      <w:r>
-        <w:t xml:space="preserve">5. </w:t>
-      </w:r>
+        <w:t>Promotion on Twitter:</w:t>
+      </w:r>
+    </w:p>
+    <w:p>
+      <w:pPr>
+        <w:numPr>
+          <w:ilvl w:val="0"/>
+          <w:numId w:val="29"/>
+        </w:numPr>
+        <w:rPr>
+          <w:lang w:val="en-US"/>
+        </w:rPr>
+      </w:pPr>
+      <w:r>
+        <w:rPr>
+          <w:lang w:val="en-US"/>
+        </w:rPr>
+        <w:t>Tweet engaging snippets from the webinar content leading up to the event.</w:t>
+      </w:r>
+    </w:p>
+    <w:p>
+      <w:pPr>
+        <w:numPr>
+          <w:ilvl w:val="0"/>
+          <w:numId w:val="29"/>
+        </w:numPr>
+        <w:rPr>
+          <w:lang w:val="en-US"/>
+        </w:rPr>
+      </w:pPr>
+      <w:r>
+        <w:rPr>
+          <w:lang w:val="en-US"/>
+        </w:rPr>
+        <w:t>Use relevant hashtags to increase visibility.</w:t>
+      </w:r>
+    </w:p>
+    <w:p>
+      <w:pPr>
+        <w:rPr>
+          <w:lang w:val="en-US"/>
+        </w:rPr>
+      </w:pPr>
       <w:r>
         <w:rPr>
           <w:b/>
           <w:bCs/>
-        </w:rPr>
-        <w:t>Promotion on Twitter:</w:t>
-      </w:r>
-    </w:p>
-    <w:p>
-      <w:pPr>
-        <w:numPr>
-          <w:ilvl w:val="0"/>
-          <w:numId w:val="29"/>
-        </w:numPr>
-        <w:rPr>
-          <w:lang w:val="en-US"/>
-        </w:rPr>
-      </w:pPr>
-      <w:r>
-        <w:rPr>
-          <w:lang w:val="en-US"/>
-        </w:rPr>
-        <w:t>Tweet engaging snippets from the webinar content leading up to the event.</w:t>
-      </w:r>
-    </w:p>
-    <w:p>
-      <w:pPr>
-        <w:numPr>
-          <w:ilvl w:val="0"/>
-          <w:numId w:val="29"/>
-        </w:numPr>
-        <w:rPr>
-          <w:lang w:val="en-US"/>
-        </w:rPr>
-      </w:pPr>
-      <w:r>
-        <w:rPr>
-          <w:lang w:val="en-US"/>
-        </w:rPr>
-        <w:t>Use relevant hashtags to increase visibility.</w:t>
+          <w:lang w:val="en-US"/>
+        </w:rPr>
+        <w:t>Example Tweet:</w:t>
+      </w:r>
+    </w:p>
+    <w:p>
+      <w:pPr>
+        <w:rPr>
+          <w:lang w:val="en-US"/>
+        </w:rPr>
+      </w:pPr>
+      <w:r>
+        <w:rPr>
+          <w:rFonts w:ascii="Segoe UI Emoji" w:hAnsi="Segoe UI Emoji" w:cs="Segoe UI Emoji"/>
+          <w:lang w:val="en-US"/>
+        </w:rPr>
+        <w:t>📢</w:t>
+      </w:r>
+      <w:r>
+        <w:rPr>
+          <w:lang w:val="en-US"/>
+        </w:rPr>
+        <w:t xml:space="preserve"> Mark your calendars! Our next webinar on [Topic] is just around the corner. </w:t>
+      </w:r>
+      <w:r>
+        <w:rPr>
+          <w:rFonts w:ascii="Segoe UI Emoji" w:hAnsi="Segoe UI Emoji" w:cs="Segoe UI Emoji"/>
+          <w:lang w:val="en-US"/>
+        </w:rPr>
+        <w:t>🚀</w:t>
+      </w:r>
+      <w:r>
+        <w:rPr>
+          <w:lang w:val="en-US"/>
+        </w:rPr>
+        <w:t xml:space="preserve"> Get ready for insightful discussions on [Key Points]. Don't miss out! [Link to Event] #MobileSecurity #Webinar</w:t>
       </w:r>
     </w:p>
     <w:p>
@@ -2517,7 +3881,7 @@
           <w:bCs/>
           <w:lang w:val="en-US"/>
         </w:rPr>
-        <w:t>Example Tweet:</w:t>
+        <w:t>Example Email Subject:</w:t>
       </w:r>
     </w:p>
     <w:p>
@@ -2529,280 +3893,232 @@
       <w:r>
         <w:rPr>
           <w:rFonts w:ascii="Segoe UI Emoji" w:hAnsi="Segoe UI Emoji" w:cs="Segoe UI Emoji"/>
-          <w:lang w:val="en-US"/>
-        </w:rPr>
-        <w:t>📢</w:t>
-      </w:r>
-      <w:r>
-        <w:rPr>
-          <w:lang w:val="en-US"/>
-        </w:rPr>
-        <w:t xml:space="preserve"> Mark your calendars! Our next webinar on [Topic] is just around the corner. </w:t>
-      </w:r>
-      <w:r>
-        <w:rPr>
-          <w:rFonts w:ascii="Segoe UI Emoji" w:hAnsi="Segoe UI Emoji" w:cs="Segoe UI Emoji"/>
-          <w:lang w:val="en-US"/>
-        </w:rPr>
-        <w:t>🚀</w:t>
-      </w:r>
-      <w:r>
-        <w:rPr>
-          <w:lang w:val="en-US"/>
-        </w:rPr>
-        <w:t xml:space="preserve"> Get ready for insightful discussions on [Key Points]. Don't miss out! [Link to Event] #MobileSecurity #Webinar</w:t>
-      </w:r>
-    </w:p>
-    <w:p>
-      <w:pPr>
-        <w:rPr>
-          <w:lang w:val="en-US"/>
-        </w:rPr>
-      </w:pPr>
+        </w:rPr>
+        <w:t>🌐</w:t>
+      </w:r>
+      <w:r>
+        <w:rPr>
+          <w:lang w:val="en-US"/>
+        </w:rPr>
+        <w:t xml:space="preserve"> Secure Your Future: Register Now for Our Exclusive Mobile Security Webinar!</w:t>
+      </w:r>
+    </w:p>
+    <w:p>
+      <w:r>
+        <w:t xml:space="preserve">7. </w:t>
+      </w:r>
       <w:r>
         <w:rPr>
           <w:b/>
           <w:bCs/>
-          <w:lang w:val="en-US"/>
-        </w:rPr>
-        <w:t>Example Email Subject:</w:t>
-      </w:r>
-    </w:p>
-    <w:p>
-      <w:pPr>
-        <w:rPr>
-          <w:lang w:val="en-US"/>
-        </w:rPr>
-      </w:pPr>
-      <w:r>
-        <w:rPr>
-          <w:rFonts w:ascii="Segoe UI Emoji" w:hAnsi="Segoe UI Emoji" w:cs="Segoe UI Emoji"/>
-        </w:rPr>
-        <w:t>🌐</w:t>
-      </w:r>
-      <w:r>
-        <w:rPr>
-          <w:lang w:val="en-US"/>
-        </w:rPr>
-        <w:t xml:space="preserve"> Secure Your Future: Register Now for Our Exclusive Mobile Security Webinar!</w:t>
-      </w:r>
-    </w:p>
-    <w:p>
-      <w:r>
-        <w:t xml:space="preserve">7. </w:t>
-      </w:r>
+        </w:rPr>
+        <w:t>Post-Webinar Engagement:</w:t>
+      </w:r>
+    </w:p>
+    <w:p>
+      <w:pPr>
+        <w:numPr>
+          <w:ilvl w:val="0"/>
+          <w:numId w:val="30"/>
+        </w:numPr>
+        <w:rPr>
+          <w:lang w:val="en-US"/>
+        </w:rPr>
+      </w:pPr>
+      <w:r>
+        <w:rPr>
+          <w:lang w:val="en-US"/>
+        </w:rPr>
+        <w:t>Share post-webinar highlights on LinkedIn and Twitter.</w:t>
+      </w:r>
+    </w:p>
+    <w:p>
+      <w:pPr>
+        <w:numPr>
+          <w:ilvl w:val="0"/>
+          <w:numId w:val="30"/>
+        </w:numPr>
+        <w:rPr>
+          <w:lang w:val="en-US"/>
+        </w:rPr>
+      </w:pPr>
+      <w:r>
+        <w:rPr>
+          <w:lang w:val="en-US"/>
+        </w:rPr>
+        <w:t>Encourage participants to share their key takeaways.</w:t>
+      </w:r>
+    </w:p>
+    <w:p>
+      <w:pPr>
+        <w:rPr>
+          <w:lang w:val="en-US"/>
+        </w:rPr>
+      </w:pPr>
       <w:r>
         <w:rPr>
           <w:b/>
           <w:bCs/>
-        </w:rPr>
-        <w:t>Post-Webinar Engagement:</w:t>
-      </w:r>
-    </w:p>
-    <w:p>
-      <w:pPr>
-        <w:numPr>
-          <w:ilvl w:val="0"/>
-          <w:numId w:val="30"/>
-        </w:numPr>
-        <w:rPr>
-          <w:lang w:val="en-US"/>
-        </w:rPr>
-      </w:pPr>
-      <w:r>
-        <w:rPr>
-          <w:lang w:val="en-US"/>
-        </w:rPr>
-        <w:t>Share post-webinar highlights on LinkedIn and Twitter.</w:t>
-      </w:r>
-    </w:p>
-    <w:p>
-      <w:pPr>
-        <w:numPr>
-          <w:ilvl w:val="0"/>
-          <w:numId w:val="30"/>
-        </w:numPr>
-        <w:rPr>
-          <w:lang w:val="en-US"/>
-        </w:rPr>
-      </w:pPr>
-      <w:r>
-        <w:rPr>
-          <w:lang w:val="en-US"/>
-        </w:rPr>
-        <w:t>Encourage participants to share their key takeaways.</w:t>
-      </w:r>
-    </w:p>
-    <w:p>
-      <w:pPr>
-        <w:rPr>
-          <w:lang w:val="en-US"/>
-        </w:rPr>
-      </w:pPr>
+          <w:lang w:val="en-US"/>
+        </w:rPr>
+        <w:t>Example Post-Webinar LinkedIn Post:</w:t>
+      </w:r>
+    </w:p>
+    <w:p>
+      <w:pPr>
+        <w:rPr>
+          <w:lang w:val="en-US"/>
+        </w:rPr>
+      </w:pPr>
+      <w:r>
+        <w:rPr>
+          <w:rFonts w:ascii="Segoe UI Emoji" w:hAnsi="Segoe UI Emoji" w:cs="Segoe UI Emoji"/>
+          <w:lang w:val="en-US"/>
+        </w:rPr>
+        <w:t>🎉</w:t>
+      </w:r>
+      <w:r>
+        <w:rPr>
+          <w:lang w:val="en-US"/>
+        </w:rPr>
+        <w:t xml:space="preserve"> A big thank you to everyone who joined our webinar on [Topic]! </w:t>
+      </w:r>
+      <w:r>
+        <w:rPr>
+          <w:rFonts w:ascii="Segoe UI Emoji" w:hAnsi="Segoe UI Emoji" w:cs="Segoe UI Emoji"/>
+          <w:lang w:val="en-US"/>
+        </w:rPr>
+        <w:t>🚀</w:t>
+      </w:r>
+      <w:r>
+        <w:rPr>
+          <w:lang w:val="en-US"/>
+        </w:rPr>
+        <w:t xml:space="preserve"> Missed it? Catch up on the highlights and key insights shared by our experts. [Link to Recap]</w:t>
+      </w:r>
+    </w:p>
+    <w:p>
+      <w:r>
+        <w:lastRenderedPageBreak/>
+        <w:t xml:space="preserve">8. </w:t>
+      </w:r>
       <w:r>
         <w:rPr>
           <w:b/>
           <w:bCs/>
-          <w:lang w:val="en-US"/>
-        </w:rPr>
-        <w:t>Example Post-Webinar LinkedIn Post:</w:t>
-      </w:r>
-    </w:p>
-    <w:p>
-      <w:pPr>
-        <w:rPr>
-          <w:lang w:val="en-US"/>
-        </w:rPr>
-      </w:pPr>
-      <w:r>
-        <w:rPr>
-          <w:rFonts w:ascii="Segoe UI Emoji" w:hAnsi="Segoe UI Emoji" w:cs="Segoe UI Emoji"/>
-          <w:lang w:val="en-US"/>
-        </w:rPr>
-        <w:t>🎉</w:t>
-      </w:r>
-      <w:r>
-        <w:rPr>
-          <w:lang w:val="en-US"/>
-        </w:rPr>
-        <w:t xml:space="preserve"> A big thank you to everyone who joined our webinar on [Topic]! </w:t>
-      </w:r>
-      <w:r>
-        <w:rPr>
-          <w:rFonts w:ascii="Segoe UI Emoji" w:hAnsi="Segoe UI Emoji" w:cs="Segoe UI Emoji"/>
-          <w:lang w:val="en-US"/>
-        </w:rPr>
-        <w:t>🚀</w:t>
-      </w:r>
-      <w:r>
-        <w:rPr>
-          <w:lang w:val="en-US"/>
-        </w:rPr>
-        <w:t xml:space="preserve"> Missed it? Catch up on the highlights and key insights shared by our experts. [Link to Recap]</w:t>
-      </w:r>
-    </w:p>
-    <w:p>
-      <w:r>
-        <w:t xml:space="preserve">8. </w:t>
-      </w:r>
-      <w:r>
+        </w:rPr>
+        <w:t>Courses:</w:t>
+      </w:r>
+    </w:p>
+    <w:p>
+      <w:pPr>
+        <w:numPr>
+          <w:ilvl w:val="0"/>
+          <w:numId w:val="31"/>
+        </w:numPr>
+        <w:rPr>
+          <w:lang w:val="en-US"/>
+        </w:rPr>
+      </w:pPr>
+      <w:r>
+        <w:rPr>
+          <w:lang w:val="en-US"/>
+        </w:rPr>
+        <w:t>Develop an online course on a comprehensive mobile security topic.</w:t>
+      </w:r>
+    </w:p>
+    <w:p>
+      <w:pPr>
+        <w:numPr>
+          <w:ilvl w:val="0"/>
+          <w:numId w:val="31"/>
+        </w:numPr>
+        <w:rPr>
+          <w:lang w:val="en-US"/>
+        </w:rPr>
+      </w:pPr>
+      <w:r>
+        <w:rPr>
+          <w:lang w:val="en-US"/>
+        </w:rPr>
+        <w:t>Use platforms like Udemy or Coursera for wider reach.</w:t>
+      </w:r>
+    </w:p>
+    <w:p>
+      <w:pPr>
         <w:rPr>
           <w:b/>
           <w:bCs/>
-        </w:rPr>
-        <w:t>Courses:</w:t>
-      </w:r>
-    </w:p>
-    <w:p>
-      <w:pPr>
-        <w:numPr>
-          <w:ilvl w:val="0"/>
-          <w:numId w:val="31"/>
-        </w:numPr>
-        <w:rPr>
-          <w:lang w:val="en-US"/>
-        </w:rPr>
-      </w:pPr>
-      <w:r>
-        <w:rPr>
-          <w:lang w:val="en-US"/>
-        </w:rPr>
-        <w:t>Develop an online course on a comprehensive mobile security topic.</w:t>
-      </w:r>
-    </w:p>
-    <w:p>
-      <w:pPr>
-        <w:numPr>
-          <w:ilvl w:val="0"/>
-          <w:numId w:val="31"/>
-        </w:numPr>
-        <w:rPr>
-          <w:lang w:val="en-US"/>
-        </w:rPr>
-      </w:pPr>
-      <w:r>
-        <w:rPr>
-          <w:lang w:val="en-US"/>
-        </w:rPr>
-        <w:t>Use platforms like Udemy or Coursera for wider reach.</w:t>
-      </w:r>
-    </w:p>
-    <w:p>
-      <w:pPr>
+          <w:lang w:val="en-US"/>
+        </w:rPr>
+      </w:pPr>
+      <w:r>
         <w:rPr>
           <w:b/>
           <w:bCs/>
           <w:lang w:val="en-US"/>
         </w:rPr>
-      </w:pPr>
+        <w:t>Example Course Promo:</w:t>
+      </w:r>
+    </w:p>
+    <w:p>
+      <w:pPr>
+        <w:rPr>
+          <w:lang w:val="en-US"/>
+        </w:rPr>
+      </w:pPr>
+      <w:r>
+        <w:rPr>
+          <w:rFonts w:ascii="Segoe UI Emoji" w:hAnsi="Segoe UI Emoji" w:cs="Segoe UI Emoji"/>
+          <w:lang w:val="en-US"/>
+        </w:rPr>
+        <w:t>🎓</w:t>
+      </w:r>
+      <w:r>
+        <w:rPr>
+          <w:lang w:val="en-US"/>
+        </w:rPr>
+        <w:t xml:space="preserve"> Elevate your knowledge with our in-depth Mobile Security Course! </w:t>
+      </w:r>
+      <w:r>
+        <w:rPr>
+          <w:rFonts w:ascii="Segoe UI Emoji" w:hAnsi="Segoe UI Emoji" w:cs="Segoe UI Emoji"/>
+          <w:lang w:val="en-US"/>
+        </w:rPr>
+        <w:t>🌐</w:t>
+      </w:r>
+      <w:r>
+        <w:rPr>
+          <w:lang w:val="en-US"/>
+        </w:rPr>
+        <w:t xml:space="preserve"> Learn at your own pace from industry leaders. Enroll now and secure your digital future. [Link to Course]</w:t>
+      </w:r>
+    </w:p>
+    <w:p>
+      <w:r>
+        <w:t xml:space="preserve">9. </w:t>
+      </w:r>
       <w:r>
         <w:rPr>
           <w:b/>
           <w:bCs/>
-          <w:lang w:val="en-US"/>
-        </w:rPr>
-        <w:t>Example Course Promo:</w:t>
-      </w:r>
-    </w:p>
-    <w:p>
-      <w:pPr>
-        <w:rPr>
-          <w:lang w:val="en-US"/>
-        </w:rPr>
-      </w:pPr>
-      <w:r>
-        <w:rPr>
-          <w:rFonts w:ascii="Segoe UI Emoji" w:hAnsi="Segoe UI Emoji" w:cs="Segoe UI Emoji"/>
-          <w:lang w:val="en-US"/>
-        </w:rPr>
-        <w:t>🎓</w:t>
-      </w:r>
-      <w:r>
-        <w:rPr>
-          <w:lang w:val="en-US"/>
-        </w:rPr>
-        <w:t xml:space="preserve"> Elevate your knowledge with our in-depth Mobile Security Course! </w:t>
-      </w:r>
-      <w:r>
-        <w:rPr>
-          <w:rFonts w:ascii="Segoe UI Emoji" w:hAnsi="Segoe UI Emoji" w:cs="Segoe UI Emoji"/>
-          <w:lang w:val="en-US"/>
-        </w:rPr>
-        <w:t>🌐</w:t>
-      </w:r>
-      <w:r>
-        <w:rPr>
-          <w:lang w:val="en-US"/>
-        </w:rPr>
-        <w:t xml:space="preserve"> Learn at your own pace from industry leaders. Enroll now and secure your digital future. [Link to Course]</w:t>
-      </w:r>
-    </w:p>
-    <w:p/>
-    <w:p>
-      <w:r>
-        <w:t xml:space="preserve">9. </w:t>
-      </w:r>
+        </w:rPr>
+        <w:t xml:space="preserve">Engagement </w:t>
+      </w:r>
+      <w:proofErr w:type="spellStart"/>
       <w:r>
         <w:rPr>
           <w:b/>
           <w:bCs/>
         </w:rPr>
-        <w:t xml:space="preserve">Engagement </w:t>
-      </w:r>
-      <w:proofErr w:type="spellStart"/>
+        <w:t>during</w:t>
+      </w:r>
+      <w:proofErr w:type="spellEnd"/>
       <w:r>
         <w:rPr>
           <w:b/>
           <w:bCs/>
         </w:rPr>
-        <w:t>during</w:t>
-      </w:r>
-      <w:proofErr w:type="spellEnd"/>
-      <w:r>
-        <w:rPr>
-          <w:b/>
-          <w:bCs/>
-        </w:rPr>
         <w:t xml:space="preserve"> Webinars:</w:t>
       </w:r>
     </w:p>
@@ -2837,7 +4153,6 @@
         <w:rPr>
           <w:lang w:val="en-US"/>
         </w:rPr>
-        <w:lastRenderedPageBreak/>
         <w:t>Create interactive polls to gather participant opinions.</w:t>
       </w:r>
     </w:p>
@@ -3211,6 +4526,155 @@
     </w:lvl>
   </w:abstractNum>
   <w:abstractNum w:abstractNumId="2" w15:restartNumberingAfterBreak="0">
+    <w:nsid w:val="0C8874AB"/>
+    <w:multiLevelType w:val="multilevel"/>
+    <w:tmpl w:val="47BA2E16"/>
+    <w:lvl w:ilvl="0">
+      <w:start w:val="1"/>
+      <w:numFmt w:val="bullet"/>
+      <w:lvlText w:val=""/>
+      <w:lvlJc w:val="left"/>
+      <w:pPr>
+        <w:tabs>
+          <w:tab w:val="num" w:pos="720"/>
+        </w:tabs>
+        <w:ind w:left="720" w:hanging="360"/>
+      </w:pPr>
+      <w:rPr>
+        <w:rFonts w:ascii="Symbol" w:hAnsi="Symbol" w:hint="default"/>
+        <w:sz w:val="20"/>
+      </w:rPr>
+    </w:lvl>
+    <w:lvl w:ilvl="1">
+      <w:start w:val="1"/>
+      <w:numFmt w:val="bullet"/>
+      <w:lvlText w:val=""/>
+      <w:lvlJc w:val="left"/>
+      <w:pPr>
+        <w:tabs>
+          <w:tab w:val="num" w:pos="1440"/>
+        </w:tabs>
+        <w:ind w:left="1440" w:hanging="360"/>
+      </w:pPr>
+      <w:rPr>
+        <w:rFonts w:ascii="Symbol" w:hAnsi="Symbol" w:hint="default"/>
+        <w:sz w:val="20"/>
+      </w:rPr>
+    </w:lvl>
+    <w:lvl w:ilvl="2" w:tentative="1">
+      <w:start w:val="1"/>
+      <w:numFmt w:val="bullet"/>
+      <w:lvlText w:val=""/>
+      <w:lvlJc w:val="left"/>
+      <w:pPr>
+        <w:tabs>
+          <w:tab w:val="num" w:pos="2160"/>
+        </w:tabs>
+        <w:ind w:left="2160" w:hanging="360"/>
+      </w:pPr>
+      <w:rPr>
+        <w:rFonts w:ascii="Symbol" w:hAnsi="Symbol" w:hint="default"/>
+        <w:sz w:val="20"/>
+      </w:rPr>
+    </w:lvl>
+    <w:lvl w:ilvl="3" w:tentative="1">
+      <w:start w:val="1"/>
+      <w:numFmt w:val="bullet"/>
+      <w:lvlText w:val=""/>
+      <w:lvlJc w:val="left"/>
+      <w:pPr>
+        <w:tabs>
+          <w:tab w:val="num" w:pos="2880"/>
+        </w:tabs>
+        <w:ind w:left="2880" w:hanging="360"/>
+      </w:pPr>
+      <w:rPr>
+        <w:rFonts w:ascii="Symbol" w:hAnsi="Symbol" w:hint="default"/>
+        <w:sz w:val="20"/>
+      </w:rPr>
+    </w:lvl>
+    <w:lvl w:ilvl="4" w:tentative="1">
+      <w:start w:val="1"/>
+      <w:numFmt w:val="bullet"/>
+      <w:lvlText w:val=""/>
+      <w:lvlJc w:val="left"/>
+      <w:pPr>
+        <w:tabs>
+          <w:tab w:val="num" w:pos="3600"/>
+        </w:tabs>
+        <w:ind w:left="3600" w:hanging="360"/>
+      </w:pPr>
+      <w:rPr>
+        <w:rFonts w:ascii="Symbol" w:hAnsi="Symbol" w:hint="default"/>
+        <w:sz w:val="20"/>
+      </w:rPr>
+    </w:lvl>
+    <w:lvl w:ilvl="5" w:tentative="1">
+      <w:start w:val="1"/>
+      <w:numFmt w:val="bullet"/>
+      <w:lvlText w:val=""/>
+      <w:lvlJc w:val="left"/>
+      <w:pPr>
+        <w:tabs>
+          <w:tab w:val="num" w:pos="4320"/>
+        </w:tabs>
+        <w:ind w:left="4320" w:hanging="360"/>
+      </w:pPr>
+      <w:rPr>
+        <w:rFonts w:ascii="Symbol" w:hAnsi="Symbol" w:hint="default"/>
+        <w:sz w:val="20"/>
+      </w:rPr>
+    </w:lvl>
+    <w:lvl w:ilvl="6" w:tentative="1">
+      <w:start w:val="1"/>
+      <w:numFmt w:val="bullet"/>
+      <w:lvlText w:val=""/>
+      <w:lvlJc w:val="left"/>
+      <w:pPr>
+        <w:tabs>
+          <w:tab w:val="num" w:pos="5040"/>
+        </w:tabs>
+        <w:ind w:left="5040" w:hanging="360"/>
+      </w:pPr>
+      <w:rPr>
+        <w:rFonts w:ascii="Symbol" w:hAnsi="Symbol" w:hint="default"/>
+        <w:sz w:val="20"/>
+      </w:rPr>
+    </w:lvl>
+    <w:lvl w:ilvl="7" w:tentative="1">
+      <w:start w:val="1"/>
+      <w:numFmt w:val="bullet"/>
+      <w:lvlText w:val=""/>
+      <w:lvlJc w:val="left"/>
+      <w:pPr>
+        <w:tabs>
+          <w:tab w:val="num" w:pos="5760"/>
+        </w:tabs>
+        <w:ind w:left="5760" w:hanging="360"/>
+      </w:pPr>
+      <w:rPr>
+        <w:rFonts w:ascii="Symbol" w:hAnsi="Symbol" w:hint="default"/>
+        <w:sz w:val="20"/>
+      </w:rPr>
+    </w:lvl>
+    <w:lvl w:ilvl="8" w:tentative="1">
+      <w:start w:val="1"/>
+      <w:numFmt w:val="bullet"/>
+      <w:lvlText w:val=""/>
+      <w:lvlJc w:val="left"/>
+      <w:pPr>
+        <w:tabs>
+          <w:tab w:val="num" w:pos="6480"/>
+        </w:tabs>
+        <w:ind w:left="6480" w:hanging="360"/>
+      </w:pPr>
+      <w:rPr>
+        <w:rFonts w:ascii="Symbol" w:hAnsi="Symbol" w:hint="default"/>
+        <w:sz w:val="20"/>
+      </w:rPr>
+    </w:lvl>
+  </w:abstractNum>
+  <w:abstractNum w:abstractNumId="3" w15:restartNumberingAfterBreak="0">
     <w:nsid w:val="119A660A"/>
     <w:multiLevelType w:val="multilevel"/>
     <w:tmpl w:val="D6946B4C"/>
@@ -3359,7 +4823,7 @@
       </w:rPr>
     </w:lvl>
   </w:abstractNum>
-  <w:abstractNum w:abstractNumId="3" w15:restartNumberingAfterBreak="0">
+  <w:abstractNum w:abstractNumId="4" w15:restartNumberingAfterBreak="0">
     <w:nsid w:val="154118A5"/>
     <w:multiLevelType w:val="multilevel"/>
     <w:tmpl w:val="419A0BB2"/>
@@ -3508,7 +4972,7 @@
       </w:rPr>
     </w:lvl>
   </w:abstractNum>
-  <w:abstractNum w:abstractNumId="4" w15:restartNumberingAfterBreak="0">
+  <w:abstractNum w:abstractNumId="5" w15:restartNumberingAfterBreak="0">
     <w:nsid w:val="15BD1FA2"/>
     <w:multiLevelType w:val="multilevel"/>
     <w:tmpl w:val="8AD48B12"/>
@@ -3657,7 +5121,7 @@
       </w:rPr>
     </w:lvl>
   </w:abstractNum>
-  <w:abstractNum w:abstractNumId="5" w15:restartNumberingAfterBreak="0">
+  <w:abstractNum w:abstractNumId="6" w15:restartNumberingAfterBreak="0">
     <w:nsid w:val="16377BAD"/>
     <w:multiLevelType w:val="multilevel"/>
     <w:tmpl w:val="FBFA606E"/>
@@ -3806,7 +5270,7 @@
       </w:rPr>
     </w:lvl>
   </w:abstractNum>
-  <w:abstractNum w:abstractNumId="6" w15:restartNumberingAfterBreak="0">
+  <w:abstractNum w:abstractNumId="7" w15:restartNumberingAfterBreak="0">
     <w:nsid w:val="18360CEC"/>
     <w:multiLevelType w:val="multilevel"/>
     <w:tmpl w:val="FCE0EBD2"/>
@@ -3955,7 +5419,7 @@
       </w:rPr>
     </w:lvl>
   </w:abstractNum>
-  <w:abstractNum w:abstractNumId="7" w15:restartNumberingAfterBreak="0">
+  <w:abstractNum w:abstractNumId="8" w15:restartNumberingAfterBreak="0">
     <w:nsid w:val="1A6B2FC7"/>
     <w:multiLevelType w:val="multilevel"/>
     <w:tmpl w:val="2C788524"/>
@@ -4104,7 +5568,7 @@
       </w:rPr>
     </w:lvl>
   </w:abstractNum>
-  <w:abstractNum w:abstractNumId="8" w15:restartNumberingAfterBreak="0">
+  <w:abstractNum w:abstractNumId="9" w15:restartNumberingAfterBreak="0">
     <w:nsid w:val="21723A37"/>
     <w:multiLevelType w:val="multilevel"/>
     <w:tmpl w:val="3C32A9D0"/>
@@ -4253,7 +5717,156 @@
       </w:rPr>
     </w:lvl>
   </w:abstractNum>
-  <w:abstractNum w:abstractNumId="9" w15:restartNumberingAfterBreak="0">
+  <w:abstractNum w:abstractNumId="10" w15:restartNumberingAfterBreak="0">
+    <w:nsid w:val="240F0025"/>
+    <w:multiLevelType w:val="multilevel"/>
+    <w:tmpl w:val="8B1C523E"/>
+    <w:lvl w:ilvl="0">
+      <w:start w:val="1"/>
+      <w:numFmt w:val="bullet"/>
+      <w:lvlText w:val=""/>
+      <w:lvlJc w:val="left"/>
+      <w:pPr>
+        <w:tabs>
+          <w:tab w:val="num" w:pos="720"/>
+        </w:tabs>
+        <w:ind w:left="720" w:hanging="360"/>
+      </w:pPr>
+      <w:rPr>
+        <w:rFonts w:ascii="Symbol" w:hAnsi="Symbol" w:hint="default"/>
+        <w:sz w:val="20"/>
+      </w:rPr>
+    </w:lvl>
+    <w:lvl w:ilvl="1">
+      <w:start w:val="1"/>
+      <w:numFmt w:val="bullet"/>
+      <w:lvlText w:val=""/>
+      <w:lvlJc w:val="left"/>
+      <w:pPr>
+        <w:tabs>
+          <w:tab w:val="num" w:pos="1440"/>
+        </w:tabs>
+        <w:ind w:left="1440" w:hanging="360"/>
+      </w:pPr>
+      <w:rPr>
+        <w:rFonts w:ascii="Symbol" w:hAnsi="Symbol" w:hint="default"/>
+        <w:sz w:val="20"/>
+      </w:rPr>
+    </w:lvl>
+    <w:lvl w:ilvl="2" w:tentative="1">
+      <w:start w:val="1"/>
+      <w:numFmt w:val="bullet"/>
+      <w:lvlText w:val=""/>
+      <w:lvlJc w:val="left"/>
+      <w:pPr>
+        <w:tabs>
+          <w:tab w:val="num" w:pos="2160"/>
+        </w:tabs>
+        <w:ind w:left="2160" w:hanging="360"/>
+      </w:pPr>
+      <w:rPr>
+        <w:rFonts w:ascii="Symbol" w:hAnsi="Symbol" w:hint="default"/>
+        <w:sz w:val="20"/>
+      </w:rPr>
+    </w:lvl>
+    <w:lvl w:ilvl="3" w:tentative="1">
+      <w:start w:val="1"/>
+      <w:numFmt w:val="bullet"/>
+      <w:lvlText w:val=""/>
+      <w:lvlJc w:val="left"/>
+      <w:pPr>
+        <w:tabs>
+          <w:tab w:val="num" w:pos="2880"/>
+        </w:tabs>
+        <w:ind w:left="2880" w:hanging="360"/>
+      </w:pPr>
+      <w:rPr>
+        <w:rFonts w:ascii="Symbol" w:hAnsi="Symbol" w:hint="default"/>
+        <w:sz w:val="20"/>
+      </w:rPr>
+    </w:lvl>
+    <w:lvl w:ilvl="4" w:tentative="1">
+      <w:start w:val="1"/>
+      <w:numFmt w:val="bullet"/>
+      <w:lvlText w:val=""/>
+      <w:lvlJc w:val="left"/>
+      <w:pPr>
+        <w:tabs>
+          <w:tab w:val="num" w:pos="3600"/>
+        </w:tabs>
+        <w:ind w:left="3600" w:hanging="360"/>
+      </w:pPr>
+      <w:rPr>
+        <w:rFonts w:ascii="Symbol" w:hAnsi="Symbol" w:hint="default"/>
+        <w:sz w:val="20"/>
+      </w:rPr>
+    </w:lvl>
+    <w:lvl w:ilvl="5" w:tentative="1">
+      <w:start w:val="1"/>
+      <w:numFmt w:val="bullet"/>
+      <w:lvlText w:val=""/>
+      <w:lvlJc w:val="left"/>
+      <w:pPr>
+        <w:tabs>
+          <w:tab w:val="num" w:pos="4320"/>
+        </w:tabs>
+        <w:ind w:left="4320" w:hanging="360"/>
+      </w:pPr>
+      <w:rPr>
+        <w:rFonts w:ascii="Symbol" w:hAnsi="Symbol" w:hint="default"/>
+        <w:sz w:val="20"/>
+      </w:rPr>
+    </w:lvl>
+    <w:lvl w:ilvl="6" w:tentative="1">
+      <w:start w:val="1"/>
+      <w:numFmt w:val="bullet"/>
+      <w:lvlText w:val=""/>
+      <w:lvlJc w:val="left"/>
+      <w:pPr>
+        <w:tabs>
+          <w:tab w:val="num" w:pos="5040"/>
+        </w:tabs>
+        <w:ind w:left="5040" w:hanging="360"/>
+      </w:pPr>
+      <w:rPr>
+        <w:rFonts w:ascii="Symbol" w:hAnsi="Symbol" w:hint="default"/>
+        <w:sz w:val="20"/>
+      </w:rPr>
+    </w:lvl>
+    <w:lvl w:ilvl="7" w:tentative="1">
+      <w:start w:val="1"/>
+      <w:numFmt w:val="bullet"/>
+      <w:lvlText w:val=""/>
+      <w:lvlJc w:val="left"/>
+      <w:pPr>
+        <w:tabs>
+          <w:tab w:val="num" w:pos="5760"/>
+        </w:tabs>
+        <w:ind w:left="5760" w:hanging="360"/>
+      </w:pPr>
+      <w:rPr>
+        <w:rFonts w:ascii="Symbol" w:hAnsi="Symbol" w:hint="default"/>
+        <w:sz w:val="20"/>
+      </w:rPr>
+    </w:lvl>
+    <w:lvl w:ilvl="8" w:tentative="1">
+      <w:start w:val="1"/>
+      <w:numFmt w:val="bullet"/>
+      <w:lvlText w:val=""/>
+      <w:lvlJc w:val="left"/>
+      <w:pPr>
+        <w:tabs>
+          <w:tab w:val="num" w:pos="6480"/>
+        </w:tabs>
+        <w:ind w:left="6480" w:hanging="360"/>
+      </w:pPr>
+      <w:rPr>
+        <w:rFonts w:ascii="Symbol" w:hAnsi="Symbol" w:hint="default"/>
+        <w:sz w:val="20"/>
+      </w:rPr>
+    </w:lvl>
+  </w:abstractNum>
+  <w:abstractNum w:abstractNumId="11" w15:restartNumberingAfterBreak="0">
     <w:nsid w:val="25073888"/>
     <w:multiLevelType w:val="multilevel"/>
     <w:tmpl w:val="FA508532"/>
@@ -4402,7 +6015,7 @@
       </w:rPr>
     </w:lvl>
   </w:abstractNum>
-  <w:abstractNum w:abstractNumId="10" w15:restartNumberingAfterBreak="0">
+  <w:abstractNum w:abstractNumId="12" w15:restartNumberingAfterBreak="0">
     <w:nsid w:val="264A1496"/>
     <w:multiLevelType w:val="multilevel"/>
     <w:tmpl w:val="F20AEB40"/>
@@ -4551,7 +6164,7 @@
       </w:rPr>
     </w:lvl>
   </w:abstractNum>
-  <w:abstractNum w:abstractNumId="11" w15:restartNumberingAfterBreak="0">
+  <w:abstractNum w:abstractNumId="13" w15:restartNumberingAfterBreak="0">
     <w:nsid w:val="26DD1FF6"/>
     <w:multiLevelType w:val="hybridMultilevel"/>
     <w:tmpl w:val="AB7E7A4A"/>
@@ -4664,7 +6277,7 @@
       </w:rPr>
     </w:lvl>
   </w:abstractNum>
-  <w:abstractNum w:abstractNumId="12" w15:restartNumberingAfterBreak="0">
+  <w:abstractNum w:abstractNumId="14" w15:restartNumberingAfterBreak="0">
     <w:nsid w:val="2988129D"/>
     <w:multiLevelType w:val="multilevel"/>
     <w:tmpl w:val="884AED02"/>
@@ -4813,7 +6426,156 @@
       </w:rPr>
     </w:lvl>
   </w:abstractNum>
-  <w:abstractNum w:abstractNumId="13" w15:restartNumberingAfterBreak="0">
+  <w:abstractNum w:abstractNumId="15" w15:restartNumberingAfterBreak="0">
+    <w:nsid w:val="36DD69B8"/>
+    <w:multiLevelType w:val="multilevel"/>
+    <w:tmpl w:val="F086EF96"/>
+    <w:lvl w:ilvl="0">
+      <w:start w:val="1"/>
+      <w:numFmt w:val="bullet"/>
+      <w:lvlText w:val=""/>
+      <w:lvlJc w:val="left"/>
+      <w:pPr>
+        <w:tabs>
+          <w:tab w:val="num" w:pos="720"/>
+        </w:tabs>
+        <w:ind w:left="720" w:hanging="360"/>
+      </w:pPr>
+      <w:rPr>
+        <w:rFonts w:ascii="Symbol" w:hAnsi="Symbol" w:hint="default"/>
+        <w:sz w:val="20"/>
+      </w:rPr>
+    </w:lvl>
+    <w:lvl w:ilvl="1">
+      <w:start w:val="1"/>
+      <w:numFmt w:val="bullet"/>
+      <w:lvlText w:val=""/>
+      <w:lvlJc w:val="left"/>
+      <w:pPr>
+        <w:tabs>
+          <w:tab w:val="num" w:pos="1440"/>
+        </w:tabs>
+        <w:ind w:left="1440" w:hanging="360"/>
+      </w:pPr>
+      <w:rPr>
+        <w:rFonts w:ascii="Symbol" w:hAnsi="Symbol" w:hint="default"/>
+        <w:sz w:val="20"/>
+      </w:rPr>
+    </w:lvl>
+    <w:lvl w:ilvl="2" w:tentative="1">
+      <w:start w:val="1"/>
+      <w:numFmt w:val="bullet"/>
+      <w:lvlText w:val=""/>
+      <w:lvlJc w:val="left"/>
+      <w:pPr>
+        <w:tabs>
+          <w:tab w:val="num" w:pos="2160"/>
+        </w:tabs>
+        <w:ind w:left="2160" w:hanging="360"/>
+      </w:pPr>
+      <w:rPr>
+        <w:rFonts w:ascii="Symbol" w:hAnsi="Symbol" w:hint="default"/>
+        <w:sz w:val="20"/>
+      </w:rPr>
+    </w:lvl>
+    <w:lvl w:ilvl="3" w:tentative="1">
+      <w:start w:val="1"/>
+      <w:numFmt w:val="bullet"/>
+      <w:lvlText w:val=""/>
+      <w:lvlJc w:val="left"/>
+      <w:pPr>
+        <w:tabs>
+          <w:tab w:val="num" w:pos="2880"/>
+        </w:tabs>
+        <w:ind w:left="2880" w:hanging="360"/>
+      </w:pPr>
+      <w:rPr>
+        <w:rFonts w:ascii="Symbol" w:hAnsi="Symbol" w:hint="default"/>
+        <w:sz w:val="20"/>
+      </w:rPr>
+    </w:lvl>
+    <w:lvl w:ilvl="4" w:tentative="1">
+      <w:start w:val="1"/>
+      <w:numFmt w:val="bullet"/>
+      <w:lvlText w:val=""/>
+      <w:lvlJc w:val="left"/>
+      <w:pPr>
+        <w:tabs>
+          <w:tab w:val="num" w:pos="3600"/>
+        </w:tabs>
+        <w:ind w:left="3600" w:hanging="360"/>
+      </w:pPr>
+      <w:rPr>
+        <w:rFonts w:ascii="Symbol" w:hAnsi="Symbol" w:hint="default"/>
+        <w:sz w:val="20"/>
+      </w:rPr>
+    </w:lvl>
+    <w:lvl w:ilvl="5" w:tentative="1">
+      <w:start w:val="1"/>
+      <w:numFmt w:val="bullet"/>
+      <w:lvlText w:val=""/>
+      <w:lvlJc w:val="left"/>
+      <w:pPr>
+        <w:tabs>
+          <w:tab w:val="num" w:pos="4320"/>
+        </w:tabs>
+        <w:ind w:left="4320" w:hanging="360"/>
+      </w:pPr>
+      <w:rPr>
+        <w:rFonts w:ascii="Symbol" w:hAnsi="Symbol" w:hint="default"/>
+        <w:sz w:val="20"/>
+      </w:rPr>
+    </w:lvl>
+    <w:lvl w:ilvl="6" w:tentative="1">
+      <w:start w:val="1"/>
+      <w:numFmt w:val="bullet"/>
+      <w:lvlText w:val=""/>
+      <w:lvlJc w:val="left"/>
+      <w:pPr>
+        <w:tabs>
+          <w:tab w:val="num" w:pos="5040"/>
+        </w:tabs>
+        <w:ind w:left="5040" w:hanging="360"/>
+      </w:pPr>
+      <w:rPr>
+        <w:rFonts w:ascii="Symbol" w:hAnsi="Symbol" w:hint="default"/>
+        <w:sz w:val="20"/>
+      </w:rPr>
+    </w:lvl>
+    <w:lvl w:ilvl="7" w:tentative="1">
+      <w:start w:val="1"/>
+      <w:numFmt w:val="bullet"/>
+      <w:lvlText w:val=""/>
+      <w:lvlJc w:val="left"/>
+      <w:pPr>
+        <w:tabs>
+          <w:tab w:val="num" w:pos="5760"/>
+        </w:tabs>
+        <w:ind w:left="5760" w:hanging="360"/>
+      </w:pPr>
+      <w:rPr>
+        <w:rFonts w:ascii="Symbol" w:hAnsi="Symbol" w:hint="default"/>
+        <w:sz w:val="20"/>
+      </w:rPr>
+    </w:lvl>
+    <w:lvl w:ilvl="8" w:tentative="1">
+      <w:start w:val="1"/>
+      <w:numFmt w:val="bullet"/>
+      <w:lvlText w:val=""/>
+      <w:lvlJc w:val="left"/>
+      <w:pPr>
+        <w:tabs>
+          <w:tab w:val="num" w:pos="6480"/>
+        </w:tabs>
+        <w:ind w:left="6480" w:hanging="360"/>
+      </w:pPr>
+      <w:rPr>
+        <w:rFonts w:ascii="Symbol" w:hAnsi="Symbol" w:hint="default"/>
+        <w:sz w:val="20"/>
+      </w:rPr>
+    </w:lvl>
+  </w:abstractNum>
+  <w:abstractNum w:abstractNumId="16" w15:restartNumberingAfterBreak="0">
     <w:nsid w:val="3D762611"/>
     <w:multiLevelType w:val="multilevel"/>
     <w:tmpl w:val="2B12D28E"/>
@@ -4962,7 +6724,7 @@
       </w:rPr>
     </w:lvl>
   </w:abstractNum>
-  <w:abstractNum w:abstractNumId="14" w15:restartNumberingAfterBreak="0">
+  <w:abstractNum w:abstractNumId="17" w15:restartNumberingAfterBreak="0">
     <w:nsid w:val="3DC45074"/>
     <w:multiLevelType w:val="multilevel"/>
     <w:tmpl w:val="844E2FD6"/>
@@ -5111,7 +6873,156 @@
       </w:rPr>
     </w:lvl>
   </w:abstractNum>
-  <w:abstractNum w:abstractNumId="15" w15:restartNumberingAfterBreak="0">
+  <w:abstractNum w:abstractNumId="18" w15:restartNumberingAfterBreak="0">
+    <w:nsid w:val="3F8A42D9"/>
+    <w:multiLevelType w:val="multilevel"/>
+    <w:tmpl w:val="94D4FEC0"/>
+    <w:lvl w:ilvl="0">
+      <w:start w:val="1"/>
+      <w:numFmt w:val="bullet"/>
+      <w:lvlText w:val=""/>
+      <w:lvlJc w:val="left"/>
+      <w:pPr>
+        <w:tabs>
+          <w:tab w:val="num" w:pos="720"/>
+        </w:tabs>
+        <w:ind w:left="720" w:hanging="360"/>
+      </w:pPr>
+      <w:rPr>
+        <w:rFonts w:ascii="Symbol" w:hAnsi="Symbol" w:hint="default"/>
+        <w:sz w:val="20"/>
+      </w:rPr>
+    </w:lvl>
+    <w:lvl w:ilvl="1">
+      <w:start w:val="1"/>
+      <w:numFmt w:val="bullet"/>
+      <w:lvlText w:val=""/>
+      <w:lvlJc w:val="left"/>
+      <w:pPr>
+        <w:tabs>
+          <w:tab w:val="num" w:pos="1440"/>
+        </w:tabs>
+        <w:ind w:left="1440" w:hanging="360"/>
+      </w:pPr>
+      <w:rPr>
+        <w:rFonts w:ascii="Symbol" w:hAnsi="Symbol" w:hint="default"/>
+        <w:sz w:val="20"/>
+      </w:rPr>
+    </w:lvl>
+    <w:lvl w:ilvl="2" w:tentative="1">
+      <w:start w:val="1"/>
+      <w:numFmt w:val="bullet"/>
+      <w:lvlText w:val=""/>
+      <w:lvlJc w:val="left"/>
+      <w:pPr>
+        <w:tabs>
+          <w:tab w:val="num" w:pos="2160"/>
+        </w:tabs>
+        <w:ind w:left="2160" w:hanging="360"/>
+      </w:pPr>
+      <w:rPr>
+        <w:rFonts w:ascii="Symbol" w:hAnsi="Symbol" w:hint="default"/>
+        <w:sz w:val="20"/>
+      </w:rPr>
+    </w:lvl>
+    <w:lvl w:ilvl="3" w:tentative="1">
+      <w:start w:val="1"/>
+      <w:numFmt w:val="bullet"/>
+      <w:lvlText w:val=""/>
+      <w:lvlJc w:val="left"/>
+      <w:pPr>
+        <w:tabs>
+          <w:tab w:val="num" w:pos="2880"/>
+        </w:tabs>
+        <w:ind w:left="2880" w:hanging="360"/>
+      </w:pPr>
+      <w:rPr>
+        <w:rFonts w:ascii="Symbol" w:hAnsi="Symbol" w:hint="default"/>
+        <w:sz w:val="20"/>
+      </w:rPr>
+    </w:lvl>
+    <w:lvl w:ilvl="4" w:tentative="1">
+      <w:start w:val="1"/>
+      <w:numFmt w:val="bullet"/>
+      <w:lvlText w:val=""/>
+      <w:lvlJc w:val="left"/>
+      <w:pPr>
+        <w:tabs>
+          <w:tab w:val="num" w:pos="3600"/>
+        </w:tabs>
+        <w:ind w:left="3600" w:hanging="360"/>
+      </w:pPr>
+      <w:rPr>
+        <w:rFonts w:ascii="Symbol" w:hAnsi="Symbol" w:hint="default"/>
+        <w:sz w:val="20"/>
+      </w:rPr>
+    </w:lvl>
+    <w:lvl w:ilvl="5" w:tentative="1">
+      <w:start w:val="1"/>
+      <w:numFmt w:val="bullet"/>
+      <w:lvlText w:val=""/>
+      <w:lvlJc w:val="left"/>
+      <w:pPr>
+        <w:tabs>
+          <w:tab w:val="num" w:pos="4320"/>
+        </w:tabs>
+        <w:ind w:left="4320" w:hanging="360"/>
+      </w:pPr>
+      <w:rPr>
+        <w:rFonts w:ascii="Symbol" w:hAnsi="Symbol" w:hint="default"/>
+        <w:sz w:val="20"/>
+      </w:rPr>
+    </w:lvl>
+    <w:lvl w:ilvl="6" w:tentative="1">
+      <w:start w:val="1"/>
+      <w:numFmt w:val="bullet"/>
+      <w:lvlText w:val=""/>
+      <w:lvlJc w:val="left"/>
+      <w:pPr>
+        <w:tabs>
+          <w:tab w:val="num" w:pos="5040"/>
+        </w:tabs>
+        <w:ind w:left="5040" w:hanging="360"/>
+      </w:pPr>
+      <w:rPr>
+        <w:rFonts w:ascii="Symbol" w:hAnsi="Symbol" w:hint="default"/>
+        <w:sz w:val="20"/>
+      </w:rPr>
+    </w:lvl>
+    <w:lvl w:ilvl="7" w:tentative="1">
+      <w:start w:val="1"/>
+      <w:numFmt w:val="bullet"/>
+      <w:lvlText w:val=""/>
+      <w:lvlJc w:val="left"/>
+      <w:pPr>
+        <w:tabs>
+          <w:tab w:val="num" w:pos="5760"/>
+        </w:tabs>
+        <w:ind w:left="5760" w:hanging="360"/>
+      </w:pPr>
+      <w:rPr>
+        <w:rFonts w:ascii="Symbol" w:hAnsi="Symbol" w:hint="default"/>
+        <w:sz w:val="20"/>
+      </w:rPr>
+    </w:lvl>
+    <w:lvl w:ilvl="8" w:tentative="1">
+      <w:start w:val="1"/>
+      <w:numFmt w:val="bullet"/>
+      <w:lvlText w:val=""/>
+      <w:lvlJc w:val="left"/>
+      <w:pPr>
+        <w:tabs>
+          <w:tab w:val="num" w:pos="6480"/>
+        </w:tabs>
+        <w:ind w:left="6480" w:hanging="360"/>
+      </w:pPr>
+      <w:rPr>
+        <w:rFonts w:ascii="Symbol" w:hAnsi="Symbol" w:hint="default"/>
+        <w:sz w:val="20"/>
+      </w:rPr>
+    </w:lvl>
+  </w:abstractNum>
+  <w:abstractNum w:abstractNumId="19" w15:restartNumberingAfterBreak="0">
     <w:nsid w:val="456200BD"/>
     <w:multiLevelType w:val="multilevel"/>
     <w:tmpl w:val="F5DECBCA"/>
@@ -5260,7 +7171,7 @@
       </w:rPr>
     </w:lvl>
   </w:abstractNum>
-  <w:abstractNum w:abstractNumId="16" w15:restartNumberingAfterBreak="0">
+  <w:abstractNum w:abstractNumId="20" w15:restartNumberingAfterBreak="0">
     <w:nsid w:val="4D492ED5"/>
     <w:multiLevelType w:val="multilevel"/>
     <w:tmpl w:val="995CD4D6"/>
@@ -5409,7 +7320,7 @@
       </w:rPr>
     </w:lvl>
   </w:abstractNum>
-  <w:abstractNum w:abstractNumId="17" w15:restartNumberingAfterBreak="0">
+  <w:abstractNum w:abstractNumId="21" w15:restartNumberingAfterBreak="0">
     <w:nsid w:val="52641A2C"/>
     <w:multiLevelType w:val="multilevel"/>
     <w:tmpl w:val="74DA2DEC"/>
@@ -5558,7 +7469,7 @@
       </w:rPr>
     </w:lvl>
   </w:abstractNum>
-  <w:abstractNum w:abstractNumId="18" w15:restartNumberingAfterBreak="0">
+  <w:abstractNum w:abstractNumId="22" w15:restartNumberingAfterBreak="0">
     <w:nsid w:val="55AC5E72"/>
     <w:multiLevelType w:val="multilevel"/>
     <w:tmpl w:val="E72294E4"/>
@@ -5707,7 +7618,7 @@
       </w:rPr>
     </w:lvl>
   </w:abstractNum>
-  <w:abstractNum w:abstractNumId="19" w15:restartNumberingAfterBreak="0">
+  <w:abstractNum w:abstractNumId="23" w15:restartNumberingAfterBreak="0">
     <w:nsid w:val="5B481B30"/>
     <w:multiLevelType w:val="multilevel"/>
     <w:tmpl w:val="729675DA"/>
@@ -5856,7 +7767,7 @@
       </w:rPr>
     </w:lvl>
   </w:abstractNum>
-  <w:abstractNum w:abstractNumId="20" w15:restartNumberingAfterBreak="0">
+  <w:abstractNum w:abstractNumId="24" w15:restartNumberingAfterBreak="0">
     <w:nsid w:val="5B616EED"/>
     <w:multiLevelType w:val="multilevel"/>
     <w:tmpl w:val="8BF6C3F8"/>
@@ -6005,7 +7916,7 @@
       </w:rPr>
     </w:lvl>
   </w:abstractNum>
-  <w:abstractNum w:abstractNumId="21" w15:restartNumberingAfterBreak="0">
+  <w:abstractNum w:abstractNumId="25" w15:restartNumberingAfterBreak="0">
     <w:nsid w:val="634A6504"/>
     <w:multiLevelType w:val="multilevel"/>
     <w:tmpl w:val="0A2C7C34"/>
@@ -6154,7 +8065,7 @@
       </w:rPr>
     </w:lvl>
   </w:abstractNum>
-  <w:abstractNum w:abstractNumId="22" w15:restartNumberingAfterBreak="0">
+  <w:abstractNum w:abstractNumId="26" w15:restartNumberingAfterBreak="0">
     <w:nsid w:val="676717D6"/>
     <w:multiLevelType w:val="hybridMultilevel"/>
     <w:tmpl w:val="6CC40AF2"/>
@@ -6266,7 +8177,7 @@
       </w:rPr>
     </w:lvl>
   </w:abstractNum>
-  <w:abstractNum w:abstractNumId="23" w15:restartNumberingAfterBreak="0">
+  <w:abstractNum w:abstractNumId="27" w15:restartNumberingAfterBreak="0">
     <w:nsid w:val="6A0A4B7F"/>
     <w:multiLevelType w:val="multilevel"/>
     <w:tmpl w:val="0558464C"/>
@@ -6415,7 +8326,156 @@
       </w:rPr>
     </w:lvl>
   </w:abstractNum>
-  <w:abstractNum w:abstractNumId="24" w15:restartNumberingAfterBreak="0">
+  <w:abstractNum w:abstractNumId="28" w15:restartNumberingAfterBreak="0">
+    <w:nsid w:val="6AD12B00"/>
+    <w:multiLevelType w:val="multilevel"/>
+    <w:tmpl w:val="9AFC2C6C"/>
+    <w:lvl w:ilvl="0">
+      <w:start w:val="1"/>
+      <w:numFmt w:val="bullet"/>
+      <w:lvlText w:val=""/>
+      <w:lvlJc w:val="left"/>
+      <w:pPr>
+        <w:tabs>
+          <w:tab w:val="num" w:pos="720"/>
+        </w:tabs>
+        <w:ind w:left="720" w:hanging="360"/>
+      </w:pPr>
+      <w:rPr>
+        <w:rFonts w:ascii="Symbol" w:hAnsi="Symbol" w:hint="default"/>
+        <w:sz w:val="20"/>
+      </w:rPr>
+    </w:lvl>
+    <w:lvl w:ilvl="1">
+      <w:start w:val="1"/>
+      <w:numFmt w:val="bullet"/>
+      <w:lvlText w:val=""/>
+      <w:lvlJc w:val="left"/>
+      <w:pPr>
+        <w:tabs>
+          <w:tab w:val="num" w:pos="1440"/>
+        </w:tabs>
+        <w:ind w:left="1440" w:hanging="360"/>
+      </w:pPr>
+      <w:rPr>
+        <w:rFonts w:ascii="Symbol" w:hAnsi="Symbol" w:hint="default"/>
+        <w:sz w:val="20"/>
+      </w:rPr>
+    </w:lvl>
+    <w:lvl w:ilvl="2" w:tentative="1">
+      <w:start w:val="1"/>
+      <w:numFmt w:val="bullet"/>
+      <w:lvlText w:val=""/>
+      <w:lvlJc w:val="left"/>
+      <w:pPr>
+        <w:tabs>
+          <w:tab w:val="num" w:pos="2160"/>
+        </w:tabs>
+        <w:ind w:left="2160" w:hanging="360"/>
+      </w:pPr>
+      <w:rPr>
+        <w:rFonts w:ascii="Symbol" w:hAnsi="Symbol" w:hint="default"/>
+        <w:sz w:val="20"/>
+      </w:rPr>
+    </w:lvl>
+    <w:lvl w:ilvl="3" w:tentative="1">
+      <w:start w:val="1"/>
+      <w:numFmt w:val="bullet"/>
+      <w:lvlText w:val=""/>
+      <w:lvlJc w:val="left"/>
+      <w:pPr>
+        <w:tabs>
+          <w:tab w:val="num" w:pos="2880"/>
+        </w:tabs>
+        <w:ind w:left="2880" w:hanging="360"/>
+      </w:pPr>
+      <w:rPr>
+        <w:rFonts w:ascii="Symbol" w:hAnsi="Symbol" w:hint="default"/>
+        <w:sz w:val="20"/>
+      </w:rPr>
+    </w:lvl>
+    <w:lvl w:ilvl="4" w:tentative="1">
+      <w:start w:val="1"/>
+      <w:numFmt w:val="bullet"/>
+      <w:lvlText w:val=""/>
+      <w:lvlJc w:val="left"/>
+      <w:pPr>
+        <w:tabs>
+          <w:tab w:val="num" w:pos="3600"/>
+        </w:tabs>
+        <w:ind w:left="3600" w:hanging="360"/>
+      </w:pPr>
+      <w:rPr>
+        <w:rFonts w:ascii="Symbol" w:hAnsi="Symbol" w:hint="default"/>
+        <w:sz w:val="20"/>
+      </w:rPr>
+    </w:lvl>
+    <w:lvl w:ilvl="5" w:tentative="1">
+      <w:start w:val="1"/>
+      <w:numFmt w:val="bullet"/>
+      <w:lvlText w:val=""/>
+      <w:lvlJc w:val="left"/>
+      <w:pPr>
+        <w:tabs>
+          <w:tab w:val="num" w:pos="4320"/>
+        </w:tabs>
+        <w:ind w:left="4320" w:hanging="360"/>
+      </w:pPr>
+      <w:rPr>
+        <w:rFonts w:ascii="Symbol" w:hAnsi="Symbol" w:hint="default"/>
+        <w:sz w:val="20"/>
+      </w:rPr>
+    </w:lvl>
+    <w:lvl w:ilvl="6" w:tentative="1">
+      <w:start w:val="1"/>
+      <w:numFmt w:val="bullet"/>
+      <w:lvlText w:val=""/>
+      <w:lvlJc w:val="left"/>
+      <w:pPr>
+        <w:tabs>
+          <w:tab w:val="num" w:pos="5040"/>
+        </w:tabs>
+        <w:ind w:left="5040" w:hanging="360"/>
+      </w:pPr>
+      <w:rPr>
+        <w:rFonts w:ascii="Symbol" w:hAnsi="Symbol" w:hint="default"/>
+        <w:sz w:val="20"/>
+      </w:rPr>
+    </w:lvl>
+    <w:lvl w:ilvl="7" w:tentative="1">
+      <w:start w:val="1"/>
+      <w:numFmt w:val="bullet"/>
+      <w:lvlText w:val=""/>
+      <w:lvlJc w:val="left"/>
+      <w:pPr>
+        <w:tabs>
+          <w:tab w:val="num" w:pos="5760"/>
+        </w:tabs>
+        <w:ind w:left="5760" w:hanging="360"/>
+      </w:pPr>
+      <w:rPr>
+        <w:rFonts w:ascii="Symbol" w:hAnsi="Symbol" w:hint="default"/>
+        <w:sz w:val="20"/>
+      </w:rPr>
+    </w:lvl>
+    <w:lvl w:ilvl="8" w:tentative="1">
+      <w:start w:val="1"/>
+      <w:numFmt w:val="bullet"/>
+      <w:lvlText w:val=""/>
+      <w:lvlJc w:val="left"/>
+      <w:pPr>
+        <w:tabs>
+          <w:tab w:val="num" w:pos="6480"/>
+        </w:tabs>
+        <w:ind w:left="6480" w:hanging="360"/>
+      </w:pPr>
+      <w:rPr>
+        <w:rFonts w:ascii="Symbol" w:hAnsi="Symbol" w:hint="default"/>
+        <w:sz w:val="20"/>
+      </w:rPr>
+    </w:lvl>
+  </w:abstractNum>
+  <w:abstractNum w:abstractNumId="29" w15:restartNumberingAfterBreak="0">
     <w:nsid w:val="6AD37230"/>
     <w:multiLevelType w:val="multilevel"/>
     <w:tmpl w:val="F7E2501C"/>
@@ -6564,7 +8624,7 @@
       </w:rPr>
     </w:lvl>
   </w:abstractNum>
-  <w:abstractNum w:abstractNumId="25" w15:restartNumberingAfterBreak="0">
+  <w:abstractNum w:abstractNumId="30" w15:restartNumberingAfterBreak="0">
     <w:nsid w:val="6C427A8A"/>
     <w:multiLevelType w:val="multilevel"/>
     <w:tmpl w:val="8208EC20"/>
@@ -6713,7 +8773,7 @@
       </w:rPr>
     </w:lvl>
   </w:abstractNum>
-  <w:abstractNum w:abstractNumId="26" w15:restartNumberingAfterBreak="0">
+  <w:abstractNum w:abstractNumId="31" w15:restartNumberingAfterBreak="0">
     <w:nsid w:val="6DBA3EEE"/>
     <w:multiLevelType w:val="multilevel"/>
     <w:tmpl w:val="C14027F6"/>
@@ -6862,7 +8922,7 @@
       </w:rPr>
     </w:lvl>
   </w:abstractNum>
-  <w:abstractNum w:abstractNumId="27" w15:restartNumberingAfterBreak="0">
+  <w:abstractNum w:abstractNumId="32" w15:restartNumberingAfterBreak="0">
     <w:nsid w:val="6E9800FA"/>
     <w:multiLevelType w:val="multilevel"/>
     <w:tmpl w:val="3D3C9B96"/>
@@ -7011,7 +9071,7 @@
       </w:rPr>
     </w:lvl>
   </w:abstractNum>
-  <w:abstractNum w:abstractNumId="28" w15:restartNumberingAfterBreak="0">
+  <w:abstractNum w:abstractNumId="33" w15:restartNumberingAfterBreak="0">
     <w:nsid w:val="72B72B17"/>
     <w:multiLevelType w:val="multilevel"/>
     <w:tmpl w:val="757443AC"/>
@@ -7160,7 +9220,156 @@
       </w:rPr>
     </w:lvl>
   </w:abstractNum>
-  <w:abstractNum w:abstractNumId="29" w15:restartNumberingAfterBreak="0">
+  <w:abstractNum w:abstractNumId="34" w15:restartNumberingAfterBreak="0">
+    <w:nsid w:val="72DB1CB9"/>
+    <w:multiLevelType w:val="multilevel"/>
+    <w:tmpl w:val="2BCE0A2C"/>
+    <w:lvl w:ilvl="0">
+      <w:start w:val="1"/>
+      <w:numFmt w:val="bullet"/>
+      <w:lvlText w:val=""/>
+      <w:lvlJc w:val="left"/>
+      <w:pPr>
+        <w:tabs>
+          <w:tab w:val="num" w:pos="720"/>
+        </w:tabs>
+        <w:ind w:left="720" w:hanging="360"/>
+      </w:pPr>
+      <w:rPr>
+        <w:rFonts w:ascii="Symbol" w:hAnsi="Symbol" w:hint="default"/>
+        <w:sz w:val="20"/>
+      </w:rPr>
+    </w:lvl>
+    <w:lvl w:ilvl="1">
+      <w:start w:val="1"/>
+      <w:numFmt w:val="bullet"/>
+      <w:lvlText w:val=""/>
+      <w:lvlJc w:val="left"/>
+      <w:pPr>
+        <w:tabs>
+          <w:tab w:val="num" w:pos="1440"/>
+        </w:tabs>
+        <w:ind w:left="1440" w:hanging="360"/>
+      </w:pPr>
+      <w:rPr>
+        <w:rFonts w:ascii="Symbol" w:hAnsi="Symbol" w:hint="default"/>
+        <w:sz w:val="20"/>
+      </w:rPr>
+    </w:lvl>
+    <w:lvl w:ilvl="2" w:tentative="1">
+      <w:start w:val="1"/>
+      <w:numFmt w:val="bullet"/>
+      <w:lvlText w:val=""/>
+      <w:lvlJc w:val="left"/>
+      <w:pPr>
+        <w:tabs>
+          <w:tab w:val="num" w:pos="2160"/>
+        </w:tabs>
+        <w:ind w:left="2160" w:hanging="360"/>
+      </w:pPr>
+      <w:rPr>
+        <w:rFonts w:ascii="Symbol" w:hAnsi="Symbol" w:hint="default"/>
+        <w:sz w:val="20"/>
+      </w:rPr>
+    </w:lvl>
+    <w:lvl w:ilvl="3" w:tentative="1">
+      <w:start w:val="1"/>
+      <w:numFmt w:val="bullet"/>
+      <w:lvlText w:val=""/>
+      <w:lvlJc w:val="left"/>
+      <w:pPr>
+        <w:tabs>
+          <w:tab w:val="num" w:pos="2880"/>
+        </w:tabs>
+        <w:ind w:left="2880" w:hanging="360"/>
+      </w:pPr>
+      <w:rPr>
+        <w:rFonts w:ascii="Symbol" w:hAnsi="Symbol" w:hint="default"/>
+        <w:sz w:val="20"/>
+      </w:rPr>
+    </w:lvl>
+    <w:lvl w:ilvl="4" w:tentative="1">
+      <w:start w:val="1"/>
+      <w:numFmt w:val="bullet"/>
+      <w:lvlText w:val=""/>
+      <w:lvlJc w:val="left"/>
+      <w:pPr>
+        <w:tabs>
+          <w:tab w:val="num" w:pos="3600"/>
+        </w:tabs>
+        <w:ind w:left="3600" w:hanging="360"/>
+      </w:pPr>
+      <w:rPr>
+        <w:rFonts w:ascii="Symbol" w:hAnsi="Symbol" w:hint="default"/>
+        <w:sz w:val="20"/>
+      </w:rPr>
+    </w:lvl>
+    <w:lvl w:ilvl="5" w:tentative="1">
+      <w:start w:val="1"/>
+      <w:numFmt w:val="bullet"/>
+      <w:lvlText w:val=""/>
+      <w:lvlJc w:val="left"/>
+      <w:pPr>
+        <w:tabs>
+          <w:tab w:val="num" w:pos="4320"/>
+        </w:tabs>
+        <w:ind w:left="4320" w:hanging="360"/>
+      </w:pPr>
+      <w:rPr>
+        <w:rFonts w:ascii="Symbol" w:hAnsi="Symbol" w:hint="default"/>
+        <w:sz w:val="20"/>
+      </w:rPr>
+    </w:lvl>
+    <w:lvl w:ilvl="6" w:tentative="1">
+      <w:start w:val="1"/>
+      <w:numFmt w:val="bullet"/>
+      <w:lvlText w:val=""/>
+      <w:lvlJc w:val="left"/>
+      <w:pPr>
+        <w:tabs>
+          <w:tab w:val="num" w:pos="5040"/>
+        </w:tabs>
+        <w:ind w:left="5040" w:hanging="360"/>
+      </w:pPr>
+      <w:rPr>
+        <w:rFonts w:ascii="Symbol" w:hAnsi="Symbol" w:hint="default"/>
+        <w:sz w:val="20"/>
+      </w:rPr>
+    </w:lvl>
+    <w:lvl w:ilvl="7" w:tentative="1">
+      <w:start w:val="1"/>
+      <w:numFmt w:val="bullet"/>
+      <w:lvlText w:val=""/>
+      <w:lvlJc w:val="left"/>
+      <w:pPr>
+        <w:tabs>
+          <w:tab w:val="num" w:pos="5760"/>
+        </w:tabs>
+        <w:ind w:left="5760" w:hanging="360"/>
+      </w:pPr>
+      <w:rPr>
+        <w:rFonts w:ascii="Symbol" w:hAnsi="Symbol" w:hint="default"/>
+        <w:sz w:val="20"/>
+      </w:rPr>
+    </w:lvl>
+    <w:lvl w:ilvl="8" w:tentative="1">
+      <w:start w:val="1"/>
+      <w:numFmt w:val="bullet"/>
+      <w:lvlText w:val=""/>
+      <w:lvlJc w:val="left"/>
+      <w:pPr>
+        <w:tabs>
+          <w:tab w:val="num" w:pos="6480"/>
+        </w:tabs>
+        <w:ind w:left="6480" w:hanging="360"/>
+      </w:pPr>
+      <w:rPr>
+        <w:rFonts w:ascii="Symbol" w:hAnsi="Symbol" w:hint="default"/>
+        <w:sz w:val="20"/>
+      </w:rPr>
+    </w:lvl>
+  </w:abstractNum>
+  <w:abstractNum w:abstractNumId="35" w15:restartNumberingAfterBreak="0">
     <w:nsid w:val="738807E6"/>
     <w:multiLevelType w:val="multilevel"/>
     <w:tmpl w:val="7B62F504"/>
@@ -7309,7 +9518,7 @@
       </w:rPr>
     </w:lvl>
   </w:abstractNum>
-  <w:abstractNum w:abstractNumId="30" w15:restartNumberingAfterBreak="0">
+  <w:abstractNum w:abstractNumId="36" w15:restartNumberingAfterBreak="0">
     <w:nsid w:val="77B40CF7"/>
     <w:multiLevelType w:val="multilevel"/>
     <w:tmpl w:val="1276BE80"/>
@@ -7458,7 +9667,7 @@
       </w:rPr>
     </w:lvl>
   </w:abstractNum>
-  <w:abstractNum w:abstractNumId="31" w15:restartNumberingAfterBreak="0">
+  <w:abstractNum w:abstractNumId="37" w15:restartNumberingAfterBreak="0">
     <w:nsid w:val="78262E58"/>
     <w:multiLevelType w:val="multilevel"/>
     <w:tmpl w:val="231406DC"/>
@@ -7607,7 +9816,7 @@
       </w:rPr>
     </w:lvl>
   </w:abstractNum>
-  <w:abstractNum w:abstractNumId="32" w15:restartNumberingAfterBreak="0">
+  <w:abstractNum w:abstractNumId="38" w15:restartNumberingAfterBreak="0">
     <w:nsid w:val="78373737"/>
     <w:multiLevelType w:val="hybridMultilevel"/>
     <w:tmpl w:val="E8E40E5C"/>
@@ -7694,103 +9903,121 @@
     </w:lvl>
   </w:abstractNum>
   <w:num w:numId="1" w16cid:durableId="1649748231">
+    <w:abstractNumId w:val="13"/>
+  </w:num>
+  <w:num w:numId="2" w16cid:durableId="81879402">
+    <w:abstractNumId w:val="38"/>
+  </w:num>
+  <w:num w:numId="3" w16cid:durableId="1417944765">
+    <w:abstractNumId w:val="26"/>
+  </w:num>
+  <w:num w:numId="4" w16cid:durableId="1376587954">
+    <w:abstractNumId w:val="20"/>
+  </w:num>
+  <w:num w:numId="5" w16cid:durableId="619411623">
+    <w:abstractNumId w:val="25"/>
+  </w:num>
+  <w:num w:numId="6" w16cid:durableId="1773935656">
+    <w:abstractNumId w:val="36"/>
+  </w:num>
+  <w:num w:numId="7" w16cid:durableId="1447312840">
+    <w:abstractNumId w:val="33"/>
+  </w:num>
+  <w:num w:numId="8" w16cid:durableId="95757248">
+    <w:abstractNumId w:val="21"/>
+  </w:num>
+  <w:num w:numId="9" w16cid:durableId="1500342347">
+    <w:abstractNumId w:val="17"/>
+  </w:num>
+  <w:num w:numId="10" w16cid:durableId="1177965856">
+    <w:abstractNumId w:val="19"/>
+  </w:num>
+  <w:num w:numId="11" w16cid:durableId="953832434">
+    <w:abstractNumId w:val="37"/>
+  </w:num>
+  <w:num w:numId="12" w16cid:durableId="904877532">
     <w:abstractNumId w:val="11"/>
   </w:num>
-  <w:num w:numId="2" w16cid:durableId="81879402">
-    <w:abstractNumId w:val="32"/>
-  </w:num>
-  <w:num w:numId="3" w16cid:durableId="1417944765">
-    <w:abstractNumId w:val="22"/>
-  </w:num>
-  <w:num w:numId="4" w16cid:durableId="1376587954">
-    <w:abstractNumId w:val="16"/>
-  </w:num>
-  <w:num w:numId="5" w16cid:durableId="619411623">
-    <w:abstractNumId w:val="21"/>
-  </w:num>
-  <w:num w:numId="6" w16cid:durableId="1773935656">
-    <w:abstractNumId w:val="30"/>
-  </w:num>
-  <w:num w:numId="7" w16cid:durableId="1447312840">
-    <w:abstractNumId w:val="28"/>
-  </w:num>
-  <w:num w:numId="8" w16cid:durableId="95757248">
-    <w:abstractNumId w:val="17"/>
-  </w:num>
-  <w:num w:numId="9" w16cid:durableId="1500342347">
-    <w:abstractNumId w:val="14"/>
-  </w:num>
-  <w:num w:numId="10" w16cid:durableId="1177965856">
-    <w:abstractNumId w:val="15"/>
-  </w:num>
-  <w:num w:numId="11" w16cid:durableId="953832434">
-    <w:abstractNumId w:val="31"/>
-  </w:num>
-  <w:num w:numId="12" w16cid:durableId="904877532">
-    <w:abstractNumId w:val="9"/>
-  </w:num>
   <w:num w:numId="13" w16cid:durableId="1665694997">
-    <w:abstractNumId w:val="2"/>
+    <w:abstractNumId w:val="3"/>
   </w:num>
   <w:num w:numId="14" w16cid:durableId="805853285">
-    <w:abstractNumId w:val="29"/>
+    <w:abstractNumId w:val="35"/>
   </w:num>
   <w:num w:numId="15" w16cid:durableId="71660278">
-    <w:abstractNumId w:val="13"/>
+    <w:abstractNumId w:val="16"/>
   </w:num>
   <w:num w:numId="16" w16cid:durableId="1547254194">
     <w:abstractNumId w:val="0"/>
   </w:num>
   <w:num w:numId="17" w16cid:durableId="400295069">
-    <w:abstractNumId w:val="3"/>
+    <w:abstractNumId w:val="4"/>
   </w:num>
   <w:num w:numId="18" w16cid:durableId="585311715">
-    <w:abstractNumId w:val="7"/>
+    <w:abstractNumId w:val="8"/>
   </w:num>
   <w:num w:numId="19" w16cid:durableId="2077701215">
+    <w:abstractNumId w:val="14"/>
+  </w:num>
+  <w:num w:numId="20" w16cid:durableId="1445998515">
+    <w:abstractNumId w:val="23"/>
+  </w:num>
+  <w:num w:numId="21" w16cid:durableId="2025473744">
+    <w:abstractNumId w:val="6"/>
+  </w:num>
+  <w:num w:numId="22" w16cid:durableId="1043873224">
+    <w:abstractNumId w:val="22"/>
+  </w:num>
+  <w:num w:numId="23" w16cid:durableId="1663117298">
+    <w:abstractNumId w:val="29"/>
+  </w:num>
+  <w:num w:numId="24" w16cid:durableId="2143645285">
+    <w:abstractNumId w:val="9"/>
+  </w:num>
+  <w:num w:numId="25" w16cid:durableId="1075935325">
     <w:abstractNumId w:val="12"/>
   </w:num>
-  <w:num w:numId="20" w16cid:durableId="1445998515">
-    <w:abstractNumId w:val="19"/>
+  <w:num w:numId="26" w16cid:durableId="1400900370">
+    <w:abstractNumId w:val="24"/>
   </w:num>
-  <w:num w:numId="21" w16cid:durableId="2025473744">
+  <w:num w:numId="27" w16cid:durableId="218639161">
+    <w:abstractNumId w:val="30"/>
+  </w:num>
+  <w:num w:numId="28" w16cid:durableId="1149636185">
+    <w:abstractNumId w:val="31"/>
+  </w:num>
+  <w:num w:numId="29" w16cid:durableId="1427849768">
     <w:abstractNumId w:val="5"/>
   </w:num>
-  <w:num w:numId="22" w16cid:durableId="1043873224">
-    <w:abstractNumId w:val="18"/>
-  </w:num>
-  <w:num w:numId="23" w16cid:durableId="1663117298">
-    <w:abstractNumId w:val="24"/>
-  </w:num>
-  <w:num w:numId="24" w16cid:durableId="2143645285">
-    <w:abstractNumId w:val="8"/>
-  </w:num>
-  <w:num w:numId="25" w16cid:durableId="1075935325">
-    <w:abstractNumId w:val="10"/>
-  </w:num>
-  <w:num w:numId="26" w16cid:durableId="1400900370">
-    <w:abstractNumId w:val="20"/>
-  </w:num>
-  <w:num w:numId="27" w16cid:durableId="218639161">
-    <w:abstractNumId w:val="25"/>
-  </w:num>
-  <w:num w:numId="28" w16cid:durableId="1149636185">
-    <w:abstractNumId w:val="26"/>
-  </w:num>
-  <w:num w:numId="29" w16cid:durableId="1427849768">
-    <w:abstractNumId w:val="4"/>
-  </w:num>
   <w:num w:numId="30" w16cid:durableId="317736503">
-    <w:abstractNumId w:val="23"/>
+    <w:abstractNumId w:val="27"/>
   </w:num>
   <w:num w:numId="31" w16cid:durableId="498471542">
-    <w:abstractNumId w:val="27"/>
+    <w:abstractNumId w:val="32"/>
   </w:num>
   <w:num w:numId="32" w16cid:durableId="1228569792">
     <w:abstractNumId w:val="1"/>
   </w:num>
   <w:num w:numId="33" w16cid:durableId="770473833">
-    <w:abstractNumId w:val="6"/>
+    <w:abstractNumId w:val="7"/>
+  </w:num>
+  <w:num w:numId="34" w16cid:durableId="1981617610">
+    <w:abstractNumId w:val="15"/>
+  </w:num>
+  <w:num w:numId="35" w16cid:durableId="1110203740">
+    <w:abstractNumId w:val="2"/>
+  </w:num>
+  <w:num w:numId="36" w16cid:durableId="1541746103">
+    <w:abstractNumId w:val="28"/>
+  </w:num>
+  <w:num w:numId="37" w16cid:durableId="1218786505">
+    <w:abstractNumId w:val="34"/>
+  </w:num>
+  <w:num w:numId="38" w16cid:durableId="1302493045">
+    <w:abstractNumId w:val="18"/>
+  </w:num>
+  <w:num w:numId="39" w16cid:durableId="1408964722">
+    <w:abstractNumId w:val="10"/>
   </w:num>
 </w:numbering>
 </file>

</xml_diff>